<commit_message>
feat: add ask in file penalaran-math-6 on tps-penalaran-math folder
</commit_message>
<xml_diff>
--- a/tps-penalaran-math/penalaran-math-6.docx
+++ b/tps-penalaran-math/penalaran-math-6.docx
@@ -60,475 +60,18 @@
           <w:sz w:val="24"/>
         </w:rPr>
       </w:pPr>
-      <w:proofErr w:type="spellStart"/>
-      <w:r>
-        <w:rPr>
-          <w:rFonts w:ascii="Times New Roman" w:hAnsi="Times New Roman"/>
-          <w:sz w:val="24"/>
-        </w:rPr>
-        <w:t>Dalam</w:t>
-      </w:r>
-      <w:proofErr w:type="spellEnd"/>
-      <w:r>
-        <w:rPr>
-          <w:rFonts w:ascii="Times New Roman" w:hAnsi="Times New Roman"/>
-          <w:sz w:val="24"/>
-        </w:rPr>
-        <w:t xml:space="preserve"> </w:t>
-      </w:r>
-      <w:proofErr w:type="spellStart"/>
-      <w:r>
-        <w:rPr>
-          <w:rFonts w:ascii="Times New Roman" w:hAnsi="Times New Roman"/>
-          <w:sz w:val="24"/>
-        </w:rPr>
-        <w:t>suatu</w:t>
-      </w:r>
-      <w:proofErr w:type="spellEnd"/>
-      <w:r>
-        <w:rPr>
-          <w:rFonts w:ascii="Times New Roman" w:hAnsi="Times New Roman"/>
-          <w:sz w:val="24"/>
-        </w:rPr>
-        <w:t xml:space="preserve"> </w:t>
-      </w:r>
-      <w:proofErr w:type="spellStart"/>
-      <w:r>
-        <w:rPr>
-          <w:rFonts w:ascii="Times New Roman" w:hAnsi="Times New Roman"/>
-          <w:sz w:val="24"/>
-        </w:rPr>
-        <w:t>kelas</w:t>
-      </w:r>
-      <w:proofErr w:type="spellEnd"/>
-      <w:r>
-        <w:rPr>
-          <w:rFonts w:ascii="Times New Roman" w:hAnsi="Times New Roman"/>
-          <w:sz w:val="24"/>
-        </w:rPr>
-        <w:t xml:space="preserve"> </w:t>
-      </w:r>
-      <w:proofErr w:type="spellStart"/>
-      <w:r>
-        <w:rPr>
-          <w:rFonts w:ascii="Times New Roman" w:hAnsi="Times New Roman"/>
-          <w:sz w:val="24"/>
-        </w:rPr>
-        <w:t>terdapat</w:t>
-      </w:r>
-      <w:proofErr w:type="spellEnd"/>
-      <w:r>
-        <w:rPr>
-          <w:rFonts w:ascii="Times New Roman" w:hAnsi="Times New Roman"/>
-          <w:sz w:val="24"/>
-        </w:rPr>
-        <w:t xml:space="preserve"> 12 murid </w:t>
-      </w:r>
-      <w:proofErr w:type="spellStart"/>
-      <w:r>
-        <w:rPr>
-          <w:rFonts w:ascii="Times New Roman" w:hAnsi="Times New Roman"/>
-          <w:sz w:val="24"/>
-        </w:rPr>
-        <w:t>laki-laki</w:t>
-      </w:r>
-      <w:proofErr w:type="spellEnd"/>
-      <w:r>
-        <w:rPr>
-          <w:rFonts w:ascii="Times New Roman" w:hAnsi="Times New Roman"/>
-          <w:sz w:val="24"/>
-        </w:rPr>
-        <w:t xml:space="preserve"> dan 16 murid </w:t>
-      </w:r>
-      <w:proofErr w:type="spellStart"/>
-      <w:r>
-        <w:rPr>
-          <w:rFonts w:ascii="Times New Roman" w:hAnsi="Times New Roman"/>
-          <w:sz w:val="24"/>
-        </w:rPr>
-        <w:t>perempuan</w:t>
-      </w:r>
-      <w:proofErr w:type="spellEnd"/>
-      <w:r>
-        <w:rPr>
-          <w:rFonts w:ascii="Times New Roman" w:hAnsi="Times New Roman"/>
-          <w:sz w:val="24"/>
-        </w:rPr>
-        <w:t xml:space="preserve">. Rata-rata </w:t>
-      </w:r>
-      <w:proofErr w:type="spellStart"/>
-      <w:r>
-        <w:rPr>
-          <w:rFonts w:ascii="Times New Roman" w:hAnsi="Times New Roman"/>
-          <w:sz w:val="24"/>
-        </w:rPr>
-        <w:t>nilai</w:t>
-      </w:r>
-      <w:proofErr w:type="spellEnd"/>
-      <w:r>
-        <w:rPr>
-          <w:rFonts w:ascii="Times New Roman" w:hAnsi="Times New Roman"/>
-          <w:sz w:val="24"/>
-        </w:rPr>
-        <w:t xml:space="preserve"> </w:t>
-      </w:r>
-      <w:proofErr w:type="spellStart"/>
-      <w:r>
-        <w:rPr>
-          <w:rFonts w:ascii="Times New Roman" w:hAnsi="Times New Roman"/>
-          <w:sz w:val="24"/>
-        </w:rPr>
-        <w:t>ulangan</w:t>
-      </w:r>
-      <w:proofErr w:type="spellEnd"/>
-      <w:r>
-        <w:rPr>
-          <w:rFonts w:ascii="Times New Roman" w:hAnsi="Times New Roman"/>
-          <w:sz w:val="24"/>
-        </w:rPr>
-        <w:t xml:space="preserve"> </w:t>
-      </w:r>
-      <w:proofErr w:type="spellStart"/>
-      <w:r>
-        <w:rPr>
-          <w:rFonts w:ascii="Times New Roman" w:hAnsi="Times New Roman"/>
-          <w:sz w:val="24"/>
-        </w:rPr>
-        <w:t>Matematika</w:t>
-      </w:r>
-      <w:proofErr w:type="spellEnd"/>
-      <w:r>
-        <w:rPr>
-          <w:rFonts w:ascii="Times New Roman" w:hAnsi="Times New Roman"/>
-          <w:sz w:val="24"/>
-        </w:rPr>
-        <w:t xml:space="preserve"> di </w:t>
-      </w:r>
-      <w:proofErr w:type="spellStart"/>
-      <w:r>
-        <w:rPr>
-          <w:rFonts w:ascii="Times New Roman" w:hAnsi="Times New Roman"/>
-          <w:sz w:val="24"/>
-        </w:rPr>
-        <w:t>kelas</w:t>
-      </w:r>
-      <w:proofErr w:type="spellEnd"/>
-      <w:r>
-        <w:rPr>
-          <w:rFonts w:ascii="Times New Roman" w:hAnsi="Times New Roman"/>
-          <w:sz w:val="24"/>
-        </w:rPr>
-        <w:t xml:space="preserve"> </w:t>
-      </w:r>
-      <w:proofErr w:type="spellStart"/>
-      <w:r>
-        <w:rPr>
-          <w:rFonts w:ascii="Times New Roman" w:hAnsi="Times New Roman"/>
-          <w:sz w:val="24"/>
-        </w:rPr>
-        <w:t>tersebut</w:t>
-      </w:r>
-      <w:proofErr w:type="spellEnd"/>
-      <w:r>
-        <w:rPr>
-          <w:rFonts w:ascii="Times New Roman" w:hAnsi="Times New Roman"/>
-          <w:sz w:val="24"/>
-        </w:rPr>
-        <w:t xml:space="preserve"> </w:t>
-      </w:r>
-      <w:proofErr w:type="spellStart"/>
-      <w:r>
-        <w:rPr>
-          <w:rFonts w:ascii="Times New Roman" w:hAnsi="Times New Roman"/>
-          <w:sz w:val="24"/>
-        </w:rPr>
-        <w:t>adalah</w:t>
-      </w:r>
-      <w:proofErr w:type="spellEnd"/>
-      <w:r>
-        <w:rPr>
-          <w:rFonts w:ascii="Times New Roman" w:hAnsi="Times New Roman"/>
-          <w:sz w:val="24"/>
-        </w:rPr>
-        <w:t xml:space="preserve"> 80. </w:t>
-      </w:r>
-      <w:proofErr w:type="spellStart"/>
-      <w:r>
-        <w:rPr>
-          <w:rFonts w:ascii="Times New Roman" w:hAnsi="Times New Roman"/>
-          <w:sz w:val="24"/>
-        </w:rPr>
-        <w:t>Setalah</w:t>
-      </w:r>
-      <w:proofErr w:type="spellEnd"/>
-      <w:r>
-        <w:rPr>
-          <w:rFonts w:ascii="Times New Roman" w:hAnsi="Times New Roman"/>
-          <w:sz w:val="24"/>
-        </w:rPr>
-        <w:t xml:space="preserve"> </w:t>
-      </w:r>
-      <w:proofErr w:type="spellStart"/>
-      <w:r>
-        <w:rPr>
-          <w:rFonts w:ascii="Times New Roman" w:hAnsi="Times New Roman"/>
-          <w:sz w:val="24"/>
-        </w:rPr>
-        <w:t>melihat</w:t>
-      </w:r>
-      <w:proofErr w:type="spellEnd"/>
-      <w:r>
-        <w:rPr>
-          <w:rFonts w:ascii="Times New Roman" w:hAnsi="Times New Roman"/>
-          <w:sz w:val="24"/>
-        </w:rPr>
-        <w:t xml:space="preserve"> </w:t>
-      </w:r>
-      <w:proofErr w:type="spellStart"/>
-      <w:r>
-        <w:rPr>
-          <w:rFonts w:ascii="Times New Roman" w:hAnsi="Times New Roman"/>
-          <w:sz w:val="24"/>
-        </w:rPr>
-        <w:t>hasil</w:t>
-      </w:r>
-      <w:proofErr w:type="spellEnd"/>
-      <w:r>
-        <w:rPr>
-          <w:rFonts w:ascii="Times New Roman" w:hAnsi="Times New Roman"/>
-          <w:sz w:val="24"/>
-        </w:rPr>
-        <w:t xml:space="preserve"> </w:t>
-      </w:r>
-      <w:proofErr w:type="spellStart"/>
-      <w:r>
-        <w:rPr>
-          <w:rFonts w:ascii="Times New Roman" w:hAnsi="Times New Roman"/>
-          <w:sz w:val="24"/>
-        </w:rPr>
-        <w:t>tersebut</w:t>
-      </w:r>
-      <w:proofErr w:type="spellEnd"/>
-      <w:r>
-        <w:rPr>
-          <w:rFonts w:ascii="Times New Roman" w:hAnsi="Times New Roman"/>
-          <w:sz w:val="24"/>
-        </w:rPr>
-        <w:t xml:space="preserve">, guru </w:t>
-      </w:r>
-      <w:proofErr w:type="spellStart"/>
-      <w:r>
-        <w:rPr>
-          <w:rFonts w:ascii="Times New Roman" w:hAnsi="Times New Roman"/>
-          <w:sz w:val="24"/>
-        </w:rPr>
-        <w:t>Matematika</w:t>
-      </w:r>
-      <w:proofErr w:type="spellEnd"/>
-      <w:r>
-        <w:rPr>
-          <w:rFonts w:ascii="Times New Roman" w:hAnsi="Times New Roman"/>
-          <w:sz w:val="24"/>
-        </w:rPr>
-        <w:t xml:space="preserve"> </w:t>
-      </w:r>
-      <w:proofErr w:type="spellStart"/>
-      <w:r>
-        <w:rPr>
-          <w:rFonts w:ascii="Times New Roman" w:hAnsi="Times New Roman"/>
-          <w:sz w:val="24"/>
-        </w:rPr>
-        <w:t>memberikan</w:t>
-      </w:r>
-      <w:proofErr w:type="spellEnd"/>
-      <w:r>
-        <w:rPr>
-          <w:rFonts w:ascii="Times New Roman" w:hAnsi="Times New Roman"/>
-          <w:sz w:val="24"/>
-        </w:rPr>
-        <w:t xml:space="preserve"> </w:t>
-      </w:r>
-      <w:proofErr w:type="spellStart"/>
-      <w:r>
-        <w:rPr>
-          <w:rFonts w:ascii="Times New Roman" w:hAnsi="Times New Roman"/>
-          <w:sz w:val="24"/>
-        </w:rPr>
-        <w:t>kesempatan</w:t>
-      </w:r>
-      <w:proofErr w:type="spellEnd"/>
-      <w:r>
-        <w:rPr>
-          <w:rFonts w:ascii="Times New Roman" w:hAnsi="Times New Roman"/>
-          <w:sz w:val="24"/>
-        </w:rPr>
-        <w:t xml:space="preserve"> </w:t>
-      </w:r>
-      <w:proofErr w:type="spellStart"/>
-      <w:r>
-        <w:rPr>
-          <w:rFonts w:ascii="Times New Roman" w:hAnsi="Times New Roman"/>
-          <w:sz w:val="24"/>
-        </w:rPr>
-        <w:t>kepada</w:t>
-      </w:r>
-      <w:proofErr w:type="spellEnd"/>
-      <w:r>
-        <w:rPr>
-          <w:rFonts w:ascii="Times New Roman" w:hAnsi="Times New Roman"/>
-          <w:sz w:val="24"/>
-        </w:rPr>
-        <w:t xml:space="preserve"> 4 murid, </w:t>
-      </w:r>
-      <w:proofErr w:type="spellStart"/>
-      <w:r>
-        <w:rPr>
-          <w:rFonts w:ascii="Times New Roman" w:hAnsi="Times New Roman"/>
-          <w:sz w:val="24"/>
-        </w:rPr>
-        <w:t>dengan</w:t>
-      </w:r>
-      <w:proofErr w:type="spellEnd"/>
-      <w:r>
-        <w:rPr>
-          <w:rFonts w:ascii="Times New Roman" w:hAnsi="Times New Roman"/>
-          <w:sz w:val="24"/>
-        </w:rPr>
-        <w:t xml:space="preserve"> </w:t>
-      </w:r>
-      <w:proofErr w:type="spellStart"/>
-      <w:r>
-        <w:rPr>
-          <w:rFonts w:ascii="Times New Roman" w:hAnsi="Times New Roman"/>
-          <w:sz w:val="24"/>
-        </w:rPr>
-        <w:t>nilai</w:t>
-      </w:r>
-      <w:proofErr w:type="spellEnd"/>
-      <w:r>
-        <w:rPr>
-          <w:rFonts w:ascii="Times New Roman" w:hAnsi="Times New Roman"/>
-          <w:sz w:val="24"/>
-        </w:rPr>
-        <w:t xml:space="preserve"> masing-masing 52, 56, 62, dan 66, </w:t>
-      </w:r>
-      <w:proofErr w:type="spellStart"/>
-      <w:r>
-        <w:rPr>
-          <w:rFonts w:ascii="Times New Roman" w:hAnsi="Times New Roman"/>
-          <w:sz w:val="24"/>
-        </w:rPr>
-        <w:t>untuk</w:t>
-      </w:r>
-      <w:proofErr w:type="spellEnd"/>
-      <w:r>
-        <w:rPr>
-          <w:rFonts w:ascii="Times New Roman" w:hAnsi="Times New Roman"/>
-          <w:sz w:val="24"/>
-        </w:rPr>
-        <w:t xml:space="preserve"> </w:t>
-      </w:r>
-      <w:proofErr w:type="spellStart"/>
-      <w:r>
-        <w:rPr>
-          <w:rFonts w:ascii="Times New Roman" w:hAnsi="Times New Roman"/>
-          <w:sz w:val="24"/>
-        </w:rPr>
-        <w:t>melakukan</w:t>
-      </w:r>
-      <w:proofErr w:type="spellEnd"/>
-      <w:r>
-        <w:rPr>
-          <w:rFonts w:ascii="Times New Roman" w:hAnsi="Times New Roman"/>
-          <w:sz w:val="24"/>
-        </w:rPr>
-        <w:t xml:space="preserve"> remedial. </w:t>
-      </w:r>
-      <w:proofErr w:type="spellStart"/>
-      <w:r>
-        <w:rPr>
-          <w:rFonts w:ascii="Times New Roman" w:hAnsi="Times New Roman"/>
-          <w:sz w:val="24"/>
-        </w:rPr>
-        <w:t>Diketahui</w:t>
-      </w:r>
-      <w:proofErr w:type="spellEnd"/>
-      <w:r>
-        <w:rPr>
-          <w:rFonts w:ascii="Times New Roman" w:hAnsi="Times New Roman"/>
-          <w:sz w:val="24"/>
-        </w:rPr>
-        <w:t xml:space="preserve"> </w:t>
-      </w:r>
-      <w:proofErr w:type="spellStart"/>
-      <w:r>
-        <w:rPr>
-          <w:rFonts w:ascii="Times New Roman" w:hAnsi="Times New Roman"/>
-          <w:sz w:val="24"/>
-        </w:rPr>
-        <w:t>bahwa</w:t>
-      </w:r>
-      <w:proofErr w:type="spellEnd"/>
-      <w:r>
-        <w:rPr>
-          <w:rFonts w:ascii="Times New Roman" w:hAnsi="Times New Roman"/>
-          <w:sz w:val="24"/>
-        </w:rPr>
-        <w:t xml:space="preserve"> </w:t>
-      </w:r>
-      <w:proofErr w:type="spellStart"/>
-      <w:r>
-        <w:rPr>
-          <w:rFonts w:ascii="Times New Roman" w:hAnsi="Times New Roman"/>
-          <w:sz w:val="24"/>
-        </w:rPr>
-        <w:t>nilai</w:t>
-      </w:r>
-      <w:proofErr w:type="spellEnd"/>
-      <w:r>
-        <w:rPr>
-          <w:rFonts w:ascii="Times New Roman" w:hAnsi="Times New Roman"/>
-          <w:sz w:val="24"/>
-        </w:rPr>
-        <w:t xml:space="preserve"> rata-rata </w:t>
-      </w:r>
-      <w:proofErr w:type="spellStart"/>
-      <w:r>
-        <w:rPr>
-          <w:rFonts w:ascii="Times New Roman" w:hAnsi="Times New Roman"/>
-          <w:sz w:val="24"/>
-        </w:rPr>
-        <w:t>peserta</w:t>
-      </w:r>
-      <w:proofErr w:type="spellEnd"/>
-      <w:r>
-        <w:rPr>
-          <w:rFonts w:ascii="Times New Roman" w:hAnsi="Times New Roman"/>
-          <w:sz w:val="24"/>
-        </w:rPr>
-        <w:t xml:space="preserve"> remedial naik 7 </w:t>
-      </w:r>
-      <w:proofErr w:type="spellStart"/>
-      <w:r>
-        <w:rPr>
-          <w:rFonts w:ascii="Times New Roman" w:hAnsi="Times New Roman"/>
-          <w:sz w:val="24"/>
-        </w:rPr>
-        <w:t>poin</w:t>
-      </w:r>
-      <w:proofErr w:type="spellEnd"/>
-      <w:r>
-        <w:rPr>
-          <w:rFonts w:ascii="Times New Roman" w:hAnsi="Times New Roman"/>
-          <w:sz w:val="24"/>
-        </w:rPr>
-        <w:t>.</w:t>
+      <w:r>
+        <w:rPr>
+          <w:rFonts w:ascii="Times New Roman" w:hAnsi="Times New Roman"/>
+          <w:sz w:val="24"/>
+        </w:rPr>
+        <w:t>Dalam suatu kelas terdapat 12 murid laki-laki dan 16 murid perempuan. Rata-rata nilai ulangan Matematika di kelas tersebut adalah 80. Setalah melihat hasil tersebut, guru Matematika memberikan kesempatan kepada 4 murid, dengan nilai masing-masing 52, 56, 62, dan 66, untuk melakukan remedial. Diketahui bahwa nilai rata-rata peserta remedial naik 7 poin.</w:t>
       </w:r>
     </w:p>
     <w:p>
       <w:pPr>
         <w:pStyle w:val="ListParagraph"/>
-        <w:spacing w:line="360" w:lineRule="auto"/>
+        <w:spacing w:line="240" w:lineRule="auto"/>
         <w:ind w:left="360"/>
         <w:jc w:val="both"/>
         <w:rPr>
@@ -557,183 +100,7 @@
           <w:rFonts w:ascii="Times New Roman" w:hAnsi="Times New Roman"/>
           <w:sz w:val="24"/>
         </w:rPr>
-        <w:t xml:space="preserve">Jika </w:t>
-      </w:r>
-      <w:proofErr w:type="spellStart"/>
-      <w:r>
-        <w:rPr>
-          <w:rFonts w:ascii="Times New Roman" w:hAnsi="Times New Roman"/>
-          <w:sz w:val="24"/>
-        </w:rPr>
-        <w:t>sebelum</w:t>
-      </w:r>
-      <w:proofErr w:type="spellEnd"/>
-      <w:r>
-        <w:rPr>
-          <w:rFonts w:ascii="Times New Roman" w:hAnsi="Times New Roman"/>
-          <w:sz w:val="24"/>
-        </w:rPr>
-        <w:t xml:space="preserve"> remedial, rata-rata </w:t>
-      </w:r>
-      <w:proofErr w:type="spellStart"/>
-      <w:r>
-        <w:rPr>
-          <w:rFonts w:ascii="Times New Roman" w:hAnsi="Times New Roman"/>
-          <w:sz w:val="24"/>
-        </w:rPr>
-        <w:t>nilai</w:t>
-      </w:r>
-      <w:proofErr w:type="spellEnd"/>
-      <w:r>
-        <w:rPr>
-          <w:rFonts w:ascii="Times New Roman" w:hAnsi="Times New Roman"/>
-          <w:sz w:val="24"/>
-        </w:rPr>
-        <w:t xml:space="preserve"> </w:t>
-      </w:r>
-      <w:proofErr w:type="spellStart"/>
-      <w:r>
-        <w:rPr>
-          <w:rFonts w:ascii="Times New Roman" w:hAnsi="Times New Roman"/>
-          <w:sz w:val="24"/>
-        </w:rPr>
-        <w:t>ulangan</w:t>
-      </w:r>
-      <w:proofErr w:type="spellEnd"/>
-      <w:r>
-        <w:rPr>
-          <w:rFonts w:ascii="Times New Roman" w:hAnsi="Times New Roman"/>
-          <w:sz w:val="24"/>
-        </w:rPr>
-        <w:t xml:space="preserve"> murid </w:t>
-      </w:r>
-      <w:proofErr w:type="spellStart"/>
-      <w:r>
-        <w:rPr>
-          <w:rFonts w:ascii="Times New Roman" w:hAnsi="Times New Roman"/>
-          <w:sz w:val="24"/>
-        </w:rPr>
-        <w:t>laki-laki</w:t>
-      </w:r>
-      <w:proofErr w:type="spellEnd"/>
-      <w:r>
-        <w:rPr>
-          <w:rFonts w:ascii="Times New Roman" w:hAnsi="Times New Roman"/>
-          <w:sz w:val="24"/>
-        </w:rPr>
-        <w:t xml:space="preserve"> di </w:t>
-      </w:r>
-      <w:proofErr w:type="spellStart"/>
-      <w:r>
-        <w:rPr>
-          <w:rFonts w:ascii="Times New Roman" w:hAnsi="Times New Roman"/>
-          <w:sz w:val="24"/>
-        </w:rPr>
-        <w:t>kelas</w:t>
-      </w:r>
-      <w:proofErr w:type="spellEnd"/>
-      <w:r>
-        <w:rPr>
-          <w:rFonts w:ascii="Times New Roman" w:hAnsi="Times New Roman"/>
-          <w:sz w:val="24"/>
-        </w:rPr>
-        <w:t xml:space="preserve"> </w:t>
-      </w:r>
-      <w:proofErr w:type="spellStart"/>
-      <w:r>
-        <w:rPr>
-          <w:rFonts w:ascii="Times New Roman" w:hAnsi="Times New Roman"/>
-          <w:sz w:val="24"/>
-        </w:rPr>
-        <w:t>tersebut</w:t>
-      </w:r>
-      <w:proofErr w:type="spellEnd"/>
-      <w:r>
-        <w:rPr>
-          <w:rFonts w:ascii="Times New Roman" w:hAnsi="Times New Roman"/>
-          <w:sz w:val="24"/>
-        </w:rPr>
-        <w:t xml:space="preserve"> </w:t>
-      </w:r>
-      <w:proofErr w:type="spellStart"/>
-      <w:r>
-        <w:rPr>
-          <w:rFonts w:ascii="Times New Roman" w:hAnsi="Times New Roman"/>
-          <w:sz w:val="24"/>
-        </w:rPr>
-        <w:t>adalah</w:t>
-      </w:r>
-      <w:proofErr w:type="spellEnd"/>
-      <w:r>
-        <w:rPr>
-          <w:rFonts w:ascii="Times New Roman" w:hAnsi="Times New Roman"/>
-          <w:sz w:val="24"/>
-        </w:rPr>
-        <w:t xml:space="preserve"> 78, rata-rata </w:t>
-      </w:r>
-      <w:proofErr w:type="spellStart"/>
-      <w:r>
-        <w:rPr>
-          <w:rFonts w:ascii="Times New Roman" w:hAnsi="Times New Roman"/>
-          <w:sz w:val="24"/>
-        </w:rPr>
-        <w:t>nilai</w:t>
-      </w:r>
-      <w:proofErr w:type="spellEnd"/>
-      <w:r>
-        <w:rPr>
-          <w:rFonts w:ascii="Times New Roman" w:hAnsi="Times New Roman"/>
-          <w:sz w:val="24"/>
-        </w:rPr>
-        <w:t xml:space="preserve"> </w:t>
-      </w:r>
-      <w:proofErr w:type="spellStart"/>
-      <w:r>
-        <w:rPr>
-          <w:rFonts w:ascii="Times New Roman" w:hAnsi="Times New Roman"/>
-          <w:sz w:val="24"/>
-        </w:rPr>
-        <w:t>ulangan</w:t>
-      </w:r>
-      <w:proofErr w:type="spellEnd"/>
-      <w:r>
-        <w:rPr>
-          <w:rFonts w:ascii="Times New Roman" w:hAnsi="Times New Roman"/>
-          <w:sz w:val="24"/>
-        </w:rPr>
-        <w:t xml:space="preserve"> murid </w:t>
-      </w:r>
-      <w:proofErr w:type="spellStart"/>
-      <w:r>
-        <w:rPr>
-          <w:rFonts w:ascii="Times New Roman" w:hAnsi="Times New Roman"/>
-          <w:sz w:val="24"/>
-        </w:rPr>
-        <w:t>perempuan</w:t>
-      </w:r>
-      <w:proofErr w:type="spellEnd"/>
-      <w:r>
-        <w:rPr>
-          <w:rFonts w:ascii="Times New Roman" w:hAnsi="Times New Roman"/>
-          <w:sz w:val="24"/>
-        </w:rPr>
-        <w:t xml:space="preserve"> </w:t>
-      </w:r>
-      <w:proofErr w:type="spellStart"/>
-      <w:r>
-        <w:rPr>
-          <w:rFonts w:ascii="Times New Roman" w:hAnsi="Times New Roman"/>
-          <w:sz w:val="24"/>
-        </w:rPr>
-        <w:t>adalah</w:t>
-      </w:r>
-      <w:proofErr w:type="spellEnd"/>
-      <w:r>
-        <w:rPr>
-          <w:rFonts w:ascii="Times New Roman" w:hAnsi="Times New Roman"/>
-          <w:sz w:val="24"/>
-        </w:rPr>
-        <w:t>…</w:t>
+        <w:t>Jika sebelum remedial, rata-rata nilai ulangan murid laki-laki di kelas tersebut adalah 78, rata-rata nilai ulangan murid perempuan adalah…</w:t>
       </w:r>
     </w:p>
     <w:p>
@@ -884,6 +251,273 @@
           <w:sz w:val="24"/>
         </w:rPr>
       </w:pPr>
+      <w:r>
+        <w:rPr>
+          <w:rFonts w:ascii="Times New Roman" w:hAnsi="Times New Roman"/>
+          <w:sz w:val="24"/>
+        </w:rPr>
+        <w:t>Dalam suatu kelas terdapat 12 murid laki-laki dan 16 murid perempuan. Rata-rata nilai ulangan Matematika di kelas tersebut adalah 80. Setalah melihat hasil tersebut, guru Matematika memberikan kesempatan kepada 4 murid, dengan nilai masing-masing 52, 56, 62, dan 66, untuk melakukan remedial. Diketahui bahwa nilai rata-rata peserta remedial naik 7 poin.</w:t>
+      </w:r>
+    </w:p>
+    <w:p>
+      <w:pPr>
+        <w:pStyle w:val="ListParagraph"/>
+        <w:spacing w:line="240" w:lineRule="auto"/>
+        <w:ind w:left="360"/>
+        <w:jc w:val="both"/>
+        <w:rPr>
+          <w:rFonts w:ascii="Times New Roman" w:hAnsi="Times New Roman"/>
+          <w:b/>
+          <w:bCs/>
+          <w:sz w:val="24"/>
+        </w:rPr>
+      </w:pPr>
+    </w:p>
+    <w:p>
+      <w:pPr>
+        <w:pStyle w:val="ListParagraph"/>
+        <w:spacing w:line="360" w:lineRule="auto"/>
+        <w:ind w:left="360"/>
+        <w:jc w:val="both"/>
+        <w:rPr>
+          <w:rFonts w:ascii="Times New Roman" w:hAnsi="Times New Roman"/>
+          <w:sz w:val="24"/>
+        </w:rPr>
+      </w:pPr>
+      <w:r>
+        <w:rPr>
+          <w:rFonts w:ascii="Times New Roman" w:hAnsi="Times New Roman"/>
+          <w:sz w:val="24"/>
+        </w:rPr>
+        <w:t>Diberikan pernyataan berikut.</w:t>
+      </w:r>
+    </w:p>
+    <w:p>
+      <w:pPr>
+        <w:pStyle w:val="ListParagraph"/>
+        <w:numPr>
+          <w:ilvl w:val="0"/>
+          <w:numId w:val="28"/>
+        </w:numPr>
+        <w:spacing w:line="360" w:lineRule="auto"/>
+        <w:jc w:val="both"/>
+        <w:rPr>
+          <w:rFonts w:ascii="Times New Roman" w:hAnsi="Times New Roman"/>
+          <w:sz w:val="24"/>
+        </w:rPr>
+      </w:pPr>
+      <w:r>
+        <w:rPr>
+          <w:rFonts w:ascii="Times New Roman" w:hAnsi="Times New Roman"/>
+          <w:sz w:val="24"/>
+        </w:rPr>
+        <w:t>Rata-rata nilai kelas tanpa memperhitungkan keempat murid yang mengikuti remedial adalah 83, 5.</w:t>
+      </w:r>
+    </w:p>
+    <w:p>
+      <w:pPr>
+        <w:pStyle w:val="ListParagraph"/>
+        <w:numPr>
+          <w:ilvl w:val="0"/>
+          <w:numId w:val="28"/>
+        </w:numPr>
+        <w:spacing w:line="360" w:lineRule="auto"/>
+        <w:jc w:val="both"/>
+        <w:rPr>
+          <w:rFonts w:ascii="Times New Roman" w:hAnsi="Times New Roman"/>
+          <w:sz w:val="24"/>
+        </w:rPr>
+      </w:pPr>
+      <w:r>
+        <w:rPr>
+          <w:rFonts w:ascii="Times New Roman" w:hAnsi="Times New Roman"/>
+          <w:sz w:val="24"/>
+        </w:rPr>
+        <w:t>Sebelum remedial, rata-rata nilai ulangan murid yang mengikuti remedial adalah 60.</w:t>
+      </w:r>
+    </w:p>
+    <w:p>
+      <w:pPr>
+        <w:pStyle w:val="ListParagraph"/>
+        <w:numPr>
+          <w:ilvl w:val="0"/>
+          <w:numId w:val="28"/>
+        </w:numPr>
+        <w:spacing w:line="360" w:lineRule="auto"/>
+        <w:jc w:val="both"/>
+        <w:rPr>
+          <w:rFonts w:ascii="Times New Roman" w:hAnsi="Times New Roman"/>
+          <w:sz w:val="24"/>
+        </w:rPr>
+      </w:pPr>
+      <w:r>
+        <w:rPr>
+          <w:rFonts w:ascii="Times New Roman" w:hAnsi="Times New Roman"/>
+          <w:sz w:val="24"/>
+        </w:rPr>
+        <w:t>Setelah remedial, rata-rata nilai ulangan seluruh murid menjadi 81.</w:t>
+      </w:r>
+    </w:p>
+    <w:p>
+      <w:pPr>
+        <w:pStyle w:val="ListParagraph"/>
+        <w:numPr>
+          <w:ilvl w:val="0"/>
+          <w:numId w:val="28"/>
+        </w:numPr>
+        <w:spacing w:line="360" w:lineRule="auto"/>
+        <w:jc w:val="both"/>
+        <w:rPr>
+          <w:rFonts w:ascii="Times New Roman" w:hAnsi="Times New Roman"/>
+          <w:sz w:val="24"/>
+        </w:rPr>
+      </w:pPr>
+      <w:r>
+        <w:rPr>
+          <w:rFonts w:ascii="Times New Roman" w:hAnsi="Times New Roman"/>
+          <w:sz w:val="24"/>
+        </w:rPr>
+        <w:t>Jangkauan data nilai murid yang mengikuti remedial adalah 15.</w:t>
+      </w:r>
+    </w:p>
+    <w:p>
+      <w:pPr>
+        <w:spacing w:line="360" w:lineRule="auto"/>
+        <w:ind w:left="360"/>
+        <w:jc w:val="both"/>
+        <w:rPr>
+          <w:rFonts w:ascii="Times New Roman" w:hAnsi="Times New Roman"/>
+          <w:sz w:val="24"/>
+        </w:rPr>
+      </w:pPr>
+      <w:r>
+        <w:rPr>
+          <w:rFonts w:ascii="Times New Roman" w:hAnsi="Times New Roman"/>
+          <w:sz w:val="24"/>
+        </w:rPr>
+        <w:t>Pernyataan di atas yang benar adalah…</w:t>
+      </w:r>
+    </w:p>
+    <w:p>
+      <w:pPr>
+        <w:pStyle w:val="ListParagraph"/>
+        <w:numPr>
+          <w:ilvl w:val="0"/>
+          <w:numId w:val="29"/>
+        </w:numPr>
+        <w:spacing w:line="360" w:lineRule="auto"/>
+        <w:jc w:val="both"/>
+        <w:rPr>
+          <w:rFonts w:ascii="Times New Roman" w:hAnsi="Times New Roman"/>
+          <w:sz w:val="24"/>
+        </w:rPr>
+      </w:pPr>
+      <w:r>
+        <w:rPr>
+          <w:rFonts w:ascii="Times New Roman" w:hAnsi="Times New Roman"/>
+          <w:sz w:val="24"/>
+        </w:rPr>
+        <w:t>1, 2, dan 3</w:t>
+      </w:r>
+    </w:p>
+    <w:p>
+      <w:pPr>
+        <w:pStyle w:val="ListParagraph"/>
+        <w:numPr>
+          <w:ilvl w:val="0"/>
+          <w:numId w:val="29"/>
+        </w:numPr>
+        <w:spacing w:line="360" w:lineRule="auto"/>
+        <w:jc w:val="both"/>
+        <w:rPr>
+          <w:rFonts w:ascii="Times New Roman" w:hAnsi="Times New Roman"/>
+          <w:sz w:val="24"/>
+        </w:rPr>
+      </w:pPr>
+      <w:r>
+        <w:rPr>
+          <w:rFonts w:ascii="Times New Roman" w:hAnsi="Times New Roman"/>
+          <w:sz w:val="24"/>
+        </w:rPr>
+        <w:t>1 dan 3</w:t>
+      </w:r>
+    </w:p>
+    <w:p>
+      <w:pPr>
+        <w:pStyle w:val="ListParagraph"/>
+        <w:numPr>
+          <w:ilvl w:val="0"/>
+          <w:numId w:val="29"/>
+        </w:numPr>
+        <w:spacing w:line="360" w:lineRule="auto"/>
+        <w:jc w:val="both"/>
+        <w:rPr>
+          <w:rFonts w:ascii="Times New Roman" w:hAnsi="Times New Roman"/>
+          <w:sz w:val="24"/>
+        </w:rPr>
+      </w:pPr>
+      <w:r>
+        <w:rPr>
+          <w:rFonts w:ascii="Times New Roman" w:hAnsi="Times New Roman"/>
+          <w:sz w:val="24"/>
+        </w:rPr>
+        <w:t>2 dan 4</w:t>
+      </w:r>
+    </w:p>
+    <w:p>
+      <w:pPr>
+        <w:pStyle w:val="ListParagraph"/>
+        <w:numPr>
+          <w:ilvl w:val="0"/>
+          <w:numId w:val="29"/>
+        </w:numPr>
+        <w:spacing w:line="360" w:lineRule="auto"/>
+        <w:jc w:val="both"/>
+        <w:rPr>
+          <w:rFonts w:ascii="Times New Roman" w:hAnsi="Times New Roman"/>
+          <w:sz w:val="24"/>
+        </w:rPr>
+      </w:pPr>
+      <w:r>
+        <w:rPr>
+          <w:rFonts w:ascii="Times New Roman" w:hAnsi="Times New Roman"/>
+          <w:sz w:val="24"/>
+        </w:rPr>
+        <w:t>4</w:t>
+      </w:r>
+    </w:p>
+    <w:p>
+      <w:pPr>
+        <w:pStyle w:val="ListParagraph"/>
+        <w:numPr>
+          <w:ilvl w:val="0"/>
+          <w:numId w:val="29"/>
+        </w:numPr>
+        <w:spacing w:line="360" w:lineRule="auto"/>
+        <w:jc w:val="both"/>
+        <w:rPr>
+          <w:rFonts w:ascii="Times New Roman" w:hAnsi="Times New Roman"/>
+          <w:sz w:val="24"/>
+        </w:rPr>
+      </w:pPr>
+      <w:r>
+        <w:rPr>
+          <w:rFonts w:ascii="Times New Roman" w:hAnsi="Times New Roman"/>
+          <w:sz w:val="24"/>
+        </w:rPr>
+        <w:lastRenderedPageBreak/>
+        <w:t>1, 2, 3, dan 4</w:t>
+      </w:r>
+    </w:p>
+    <w:p>
+      <w:pPr>
+        <w:spacing w:line="360" w:lineRule="auto"/>
+        <w:jc w:val="both"/>
+        <w:rPr>
+          <w:rFonts w:ascii="Times New Roman" w:hAnsi="Times New Roman"/>
+          <w:sz w:val="24"/>
+        </w:rPr>
+      </w:pPr>
     </w:p>
     <w:p>
       <w:pPr>
@@ -906,12 +540,14 @@
           <w:rFonts w:ascii="Times New Roman" w:hAnsi="Times New Roman"/>
           <w:sz w:val="24"/>
         </w:rPr>
-        <w:br w:type="page"/>
-      </w:r>
-    </w:p>
-    <w:p>
-      <w:pPr>
-        <w:spacing w:line="360" w:lineRule="auto"/>
+        <w:t>Dalam suatu kelas terdapat 12 murid laki-laki dan 16 murid perempuan. Rata-rata nilai ulangan Matematika di kelas tersebut adalah 80. Setalah melihat hasil tersebut, guru Matematika memberikan kesempatan kepada 4 murid, dengan nilai masing-masing 52, 56, 62, dan 66, untuk melakukan remedial. Diketahui bahwa nilai rata-rata peserta remedial naik 7 poin.</w:t>
+      </w:r>
+    </w:p>
+    <w:p>
+      <w:pPr>
+        <w:pStyle w:val="ListParagraph"/>
+        <w:spacing w:line="360" w:lineRule="auto"/>
+        <w:ind w:left="360"/>
         <w:jc w:val="both"/>
         <w:rPr>
           <w:rFonts w:ascii="Times New Roman" w:hAnsi="Times New Roman"/>
@@ -920,38 +556,884 @@
           <w:sz w:val="24"/>
         </w:rPr>
       </w:pPr>
-      <w:proofErr w:type="spellStart"/>
-      <w:r>
+    </w:p>
+    <w:p>
+      <w:pPr>
+        <w:pStyle w:val="ListParagraph"/>
+        <w:spacing w:line="360" w:lineRule="auto"/>
+        <w:ind w:left="360"/>
+        <w:jc w:val="both"/>
+        <w:rPr>
+          <w:rFonts w:ascii="Times New Roman" w:hAnsi="Times New Roman"/>
+          <w:sz w:val="24"/>
+        </w:rPr>
+      </w:pPr>
+      <w:r>
+        <w:rPr>
+          <w:rFonts w:ascii="Times New Roman" w:hAnsi="Times New Roman"/>
+          <w:sz w:val="24"/>
+        </w:rPr>
+        <w:t>Akan dipilih pengurus inti kelas yang terdiri dari 5 murid. Berilah tanda pada kolom yang sesuai</w:t>
+      </w:r>
+      <w:r>
+        <w:rPr>
+          <w:rFonts w:ascii="Times New Roman" w:hAnsi="Times New Roman"/>
+          <w:sz w:val="24"/>
+        </w:rPr>
+        <w:t>.</w:t>
+      </w:r>
+    </w:p>
+    <w:p>
+      <w:pPr>
+        <w:pStyle w:val="ListParagraph"/>
+        <w:spacing w:line="360" w:lineRule="auto"/>
+        <w:ind w:left="360"/>
+        <w:jc w:val="center"/>
+        <w:rPr>
+          <w:rFonts w:ascii="Times New Roman" w:hAnsi="Times New Roman"/>
+          <w:sz w:val="24"/>
+        </w:rPr>
+      </w:pPr>
+      <w:r>
+        <w:rPr>
+          <w:rFonts w:ascii="Times New Roman" w:hAnsi="Times New Roman"/>
+          <w:sz w:val="24"/>
+        </w:rPr>
+        <w:drawing>
+          <wp:inline distT="0" distB="0" distL="0" distR="0" wp14:anchorId="5EC58208" wp14:editId="0436FF19">
+            <wp:extent cx="4897924" cy="2438652"/>
+            <wp:effectExtent l="0" t="0" r="0" b="0"/>
+            <wp:docPr id="1" name="Picture 1"/>
+            <wp:cNvGraphicFramePr>
+              <a:graphicFrameLocks xmlns:a="http://schemas.openxmlformats.org/drawingml/2006/main" noChangeAspect="1"/>
+            </wp:cNvGraphicFramePr>
+            <a:graphic xmlns:a="http://schemas.openxmlformats.org/drawingml/2006/main">
+              <a:graphicData uri="http://schemas.openxmlformats.org/drawingml/2006/picture">
+                <pic:pic xmlns:pic="http://schemas.openxmlformats.org/drawingml/2006/picture">
+                  <pic:nvPicPr>
+                    <pic:cNvPr id="1" name=""/>
+                    <pic:cNvPicPr/>
+                  </pic:nvPicPr>
+                  <pic:blipFill>
+                    <a:blip r:embed="rId5"/>
+                    <a:stretch>
+                      <a:fillRect/>
+                    </a:stretch>
+                  </pic:blipFill>
+                  <pic:spPr>
+                    <a:xfrm>
+                      <a:off x="0" y="0"/>
+                      <a:ext cx="4900851" cy="2440109"/>
+                    </a:xfrm>
+                    <a:prstGeom prst="rect">
+                      <a:avLst/>
+                    </a:prstGeom>
+                  </pic:spPr>
+                </pic:pic>
+              </a:graphicData>
+            </a:graphic>
+          </wp:inline>
+        </w:drawing>
+      </w:r>
+    </w:p>
+    <w:p>
+      <w:pPr>
+        <w:spacing w:line="360" w:lineRule="auto"/>
+        <w:jc w:val="both"/>
+        <w:rPr>
+          <w:rFonts w:ascii="Times New Roman" w:hAnsi="Times New Roman"/>
+          <w:sz w:val="24"/>
+        </w:rPr>
+      </w:pPr>
+    </w:p>
+    <w:p>
+      <w:pPr>
+        <w:pStyle w:val="ListParagraph"/>
+        <w:numPr>
+          <w:ilvl w:val="0"/>
+          <w:numId w:val="26"/>
+        </w:numPr>
+        <w:spacing w:line="360" w:lineRule="auto"/>
+        <w:jc w:val="both"/>
         <w:rPr>
           <w:rFonts w:ascii="Times New Roman" w:hAnsi="Times New Roman"/>
           <w:b/>
           <w:bCs/>
           <w:sz w:val="24"/>
         </w:rPr>
-        <w:lastRenderedPageBreak/>
-        <w:t>Kunci</w:t>
-      </w:r>
-      <w:proofErr w:type="spellEnd"/>
-      <w:r>
+      </w:pPr>
+      <w:r>
+        <w:rPr>
+          <w:rFonts w:ascii="Times New Roman" w:hAnsi="Times New Roman"/>
+          <w:sz w:val="24"/>
+        </w:rPr>
+        <w:t>Dalam suatu kelas terdapat 12 murid laki-laki dan 16 murid perempuan. Rata-rata nilai ulangan Matematika di kelas tersebut adalah 80. Setalah melihat hasil tersebut, guru Matematika memberikan kesempatan kepada 4 murid, dengan nilai masing-masing 52, 56, 62, dan 66, untuk melakukan remedial. Diketahui bahwa nilai rata-rata peserta remedial naik 7 poin.</w:t>
+      </w:r>
+    </w:p>
+    <w:p>
+      <w:pPr>
+        <w:pStyle w:val="ListParagraph"/>
+        <w:spacing w:line="360" w:lineRule="auto"/>
+        <w:ind w:left="360"/>
+        <w:jc w:val="both"/>
         <w:rPr>
           <w:rFonts w:ascii="Times New Roman" w:hAnsi="Times New Roman"/>
           <w:b/>
           <w:bCs/>
           <w:sz w:val="24"/>
         </w:rPr>
-        <w:t xml:space="preserve"> </w:t>
-      </w:r>
-      <w:proofErr w:type="spellStart"/>
-      <w:r>
+      </w:pPr>
+    </w:p>
+    <w:p>
+      <w:pPr>
+        <w:pStyle w:val="ListParagraph"/>
+        <w:spacing w:line="360" w:lineRule="auto"/>
+        <w:ind w:left="360"/>
+        <w:jc w:val="both"/>
+        <w:rPr>
+          <w:rFonts w:ascii="Times New Roman" w:hAnsi="Times New Roman"/>
+          <w:sz w:val="24"/>
+        </w:rPr>
+      </w:pPr>
+      <w:r>
+        <w:rPr>
+          <w:rFonts w:ascii="Times New Roman" w:hAnsi="Times New Roman"/>
+          <w:sz w:val="24"/>
+        </w:rPr>
+        <w:t>Akan dipilih pengurus inti kelas yang terdiri dari 5 murid. Peluang kelas memiliki satu atau dua murid laki-laki sebagai anggota pengurus inti adalah…</w:t>
+      </w:r>
+    </w:p>
+    <w:p>
+      <w:pPr>
+        <w:pStyle w:val="ListParagraph"/>
+        <w:numPr>
+          <w:ilvl w:val="0"/>
+          <w:numId w:val="30"/>
+        </w:numPr>
+        <w:spacing w:line="360" w:lineRule="auto"/>
+        <w:jc w:val="both"/>
+        <w:rPr>
+          <w:rFonts w:ascii="Times New Roman" w:hAnsi="Times New Roman"/>
+          <w:sz w:val="24"/>
+        </w:rPr>
+      </w:pPr>
+      <w:r>
+        <w:rPr>
+          <w:rFonts w:ascii="Times New Roman" w:hAnsi="Times New Roman"/>
+          <w:sz w:val="24"/>
+        </w:rPr>
+        <w:t>22/63</w:t>
+      </w:r>
+    </w:p>
+    <w:p>
+      <w:pPr>
+        <w:pStyle w:val="ListParagraph"/>
+        <w:numPr>
+          <w:ilvl w:val="0"/>
+          <w:numId w:val="30"/>
+        </w:numPr>
+        <w:spacing w:line="360" w:lineRule="auto"/>
+        <w:jc w:val="both"/>
+        <w:rPr>
+          <w:rFonts w:ascii="Times New Roman" w:hAnsi="Times New Roman"/>
+          <w:sz w:val="24"/>
+        </w:rPr>
+      </w:pPr>
+      <w:r>
+        <w:rPr>
+          <w:rFonts w:ascii="Times New Roman" w:hAnsi="Times New Roman"/>
+          <w:sz w:val="24"/>
+        </w:rPr>
+        <w:t>47/63</w:t>
+      </w:r>
+    </w:p>
+    <w:p>
+      <w:pPr>
+        <w:pStyle w:val="ListParagraph"/>
+        <w:numPr>
+          <w:ilvl w:val="0"/>
+          <w:numId w:val="30"/>
+        </w:numPr>
+        <w:spacing w:line="360" w:lineRule="auto"/>
+        <w:jc w:val="both"/>
+        <w:rPr>
+          <w:rFonts w:ascii="Times New Roman" w:hAnsi="Times New Roman"/>
+          <w:sz w:val="24"/>
+        </w:rPr>
+      </w:pPr>
+      <w:r>
+        <w:rPr>
+          <w:rFonts w:ascii="Times New Roman" w:hAnsi="Times New Roman"/>
+          <w:sz w:val="24"/>
+        </w:rPr>
+        <w:t>70/117</w:t>
+      </w:r>
+    </w:p>
+    <w:p>
+      <w:pPr>
+        <w:pStyle w:val="ListParagraph"/>
+        <w:numPr>
+          <w:ilvl w:val="0"/>
+          <w:numId w:val="30"/>
+        </w:numPr>
+        <w:spacing w:line="360" w:lineRule="auto"/>
+        <w:jc w:val="both"/>
+        <w:rPr>
+          <w:rFonts w:ascii="Times New Roman" w:hAnsi="Times New Roman"/>
+          <w:sz w:val="24"/>
+        </w:rPr>
+      </w:pPr>
+      <w:r>
+        <w:rPr>
+          <w:rFonts w:ascii="Times New Roman" w:hAnsi="Times New Roman"/>
+          <w:sz w:val="24"/>
+        </w:rPr>
+        <w:lastRenderedPageBreak/>
+        <w:t>88/117</w:t>
+      </w:r>
+    </w:p>
+    <w:p>
+      <w:pPr>
+        <w:pStyle w:val="ListParagraph"/>
+        <w:numPr>
+          <w:ilvl w:val="0"/>
+          <w:numId w:val="30"/>
+        </w:numPr>
+        <w:spacing w:line="360" w:lineRule="auto"/>
+        <w:jc w:val="both"/>
+        <w:rPr>
+          <w:rFonts w:ascii="Times New Roman" w:hAnsi="Times New Roman"/>
+          <w:sz w:val="24"/>
+        </w:rPr>
+      </w:pPr>
+      <w:r>
+        <w:rPr>
+          <w:rFonts w:ascii="Times New Roman" w:hAnsi="Times New Roman"/>
+          <w:sz w:val="24"/>
+        </w:rPr>
+        <w:t>134/273</w:t>
+      </w:r>
+    </w:p>
+    <w:p>
+      <w:pPr>
+        <w:spacing w:line="360" w:lineRule="auto"/>
+        <w:jc w:val="both"/>
+        <w:rPr>
+          <w:rFonts w:ascii="Times New Roman" w:hAnsi="Times New Roman"/>
+          <w:sz w:val="24"/>
+        </w:rPr>
+      </w:pPr>
+    </w:p>
+    <w:p>
+      <w:pPr>
+        <w:pStyle w:val="ListParagraph"/>
+        <w:numPr>
+          <w:ilvl w:val="0"/>
+          <w:numId w:val="26"/>
+        </w:numPr>
+        <w:spacing w:line="360" w:lineRule="auto"/>
+        <w:jc w:val="both"/>
+        <w:rPr>
+          <w:rFonts w:ascii="Times New Roman" w:hAnsi="Times New Roman"/>
+          <w:sz w:val="24"/>
+        </w:rPr>
+      </w:pPr>
+      <w:r>
+        <w:rPr>
+          <w:rFonts w:ascii="Times New Roman" w:hAnsi="Times New Roman"/>
+          <w:sz w:val="24"/>
+        </w:rPr>
+        <w:t xml:space="preserve">Ronaldo memiliki satu gelas kimia berisi n mililiter larutan untuk dibagikan kepada murid </w:t>
+      </w:r>
+      <w:r>
+        <w:rPr>
+          <w:rFonts w:ascii="Times New Roman" w:hAnsi="Times New Roman"/>
+          <w:sz w:val="24"/>
+        </w:rPr>
+        <w:t xml:space="preserve">di </w:t>
+      </w:r>
+      <w:r>
+        <w:rPr>
+          <w:rFonts w:ascii="Times New Roman" w:hAnsi="Times New Roman"/>
+          <w:sz w:val="24"/>
+        </w:rPr>
+        <w:t>kelasnya. Jika dia memberikan setiap murid 3 mililiter larutan, dia akan memiliki sisa 5 mililiter larutan. Jika dia memberikan 4 mililiter larutan pada setiap</w:t>
+      </w:r>
+      <w:r>
+        <w:rPr>
+          <w:rFonts w:ascii="Times New Roman" w:hAnsi="Times New Roman"/>
+          <w:sz w:val="24"/>
+        </w:rPr>
+        <w:t xml:space="preserve"> murid, dia butuh tambahan 21 mililiter larutan. Berapakah jumlah murid kelasnya?</w:t>
+      </w:r>
+    </w:p>
+    <w:p>
+      <w:pPr>
+        <w:pStyle w:val="ListParagraph"/>
+        <w:numPr>
+          <w:ilvl w:val="0"/>
+          <w:numId w:val="31"/>
+        </w:numPr>
+        <w:spacing w:line="360" w:lineRule="auto"/>
+        <w:jc w:val="both"/>
+        <w:rPr>
+          <w:rFonts w:ascii="Times New Roman" w:hAnsi="Times New Roman"/>
+          <w:sz w:val="24"/>
+        </w:rPr>
+      </w:pPr>
+      <w:r>
+        <w:rPr>
+          <w:rFonts w:ascii="Times New Roman" w:hAnsi="Times New Roman"/>
+          <w:sz w:val="24"/>
+        </w:rPr>
+        <w:t>16</w:t>
+      </w:r>
+    </w:p>
+    <w:p>
+      <w:pPr>
+        <w:pStyle w:val="ListParagraph"/>
+        <w:numPr>
+          <w:ilvl w:val="0"/>
+          <w:numId w:val="31"/>
+        </w:numPr>
+        <w:spacing w:line="360" w:lineRule="auto"/>
+        <w:jc w:val="both"/>
+        <w:rPr>
+          <w:rFonts w:ascii="Times New Roman" w:hAnsi="Times New Roman"/>
+          <w:sz w:val="24"/>
+        </w:rPr>
+      </w:pPr>
+      <w:r>
+        <w:rPr>
+          <w:rFonts w:ascii="Times New Roman" w:hAnsi="Times New Roman"/>
+          <w:sz w:val="24"/>
+        </w:rPr>
+        <w:t>21</w:t>
+      </w:r>
+    </w:p>
+    <w:p>
+      <w:pPr>
+        <w:pStyle w:val="ListParagraph"/>
+        <w:numPr>
+          <w:ilvl w:val="0"/>
+          <w:numId w:val="31"/>
+        </w:numPr>
+        <w:spacing w:line="360" w:lineRule="auto"/>
+        <w:jc w:val="both"/>
+        <w:rPr>
+          <w:rFonts w:ascii="Times New Roman" w:hAnsi="Times New Roman"/>
+          <w:sz w:val="24"/>
+        </w:rPr>
+      </w:pPr>
+      <w:r>
+        <w:rPr>
+          <w:rFonts w:ascii="Times New Roman" w:hAnsi="Times New Roman"/>
+          <w:sz w:val="24"/>
+        </w:rPr>
+        <w:t>23</w:t>
+      </w:r>
+    </w:p>
+    <w:p>
+      <w:pPr>
+        <w:pStyle w:val="ListParagraph"/>
+        <w:numPr>
+          <w:ilvl w:val="0"/>
+          <w:numId w:val="31"/>
+        </w:numPr>
+        <w:spacing w:line="360" w:lineRule="auto"/>
+        <w:jc w:val="both"/>
+        <w:rPr>
+          <w:rFonts w:ascii="Times New Roman" w:hAnsi="Times New Roman"/>
+          <w:sz w:val="24"/>
+        </w:rPr>
+      </w:pPr>
+      <w:r>
+        <w:rPr>
+          <w:rFonts w:ascii="Times New Roman" w:hAnsi="Times New Roman"/>
+          <w:sz w:val="24"/>
+        </w:rPr>
+        <w:t>26</w:t>
+      </w:r>
+    </w:p>
+    <w:p>
+      <w:pPr>
+        <w:pStyle w:val="ListParagraph"/>
+        <w:numPr>
+          <w:ilvl w:val="0"/>
+          <w:numId w:val="31"/>
+        </w:numPr>
+        <w:spacing w:line="360" w:lineRule="auto"/>
+        <w:jc w:val="both"/>
+        <w:rPr>
+          <w:rFonts w:ascii="Times New Roman" w:hAnsi="Times New Roman"/>
+          <w:sz w:val="24"/>
+        </w:rPr>
+      </w:pPr>
+      <w:r>
+        <w:rPr>
+          <w:rFonts w:ascii="Times New Roman" w:hAnsi="Times New Roman"/>
+          <w:sz w:val="24"/>
+        </w:rPr>
+        <w:t>30</w:t>
+      </w:r>
+    </w:p>
+    <w:p>
+      <w:pPr>
+        <w:spacing w:line="360" w:lineRule="auto"/>
+        <w:jc w:val="both"/>
+        <w:rPr>
+          <w:rFonts w:ascii="Times New Roman" w:hAnsi="Times New Roman"/>
+          <w:sz w:val="24"/>
+        </w:rPr>
+      </w:pPr>
+    </w:p>
+    <w:p>
+      <w:pPr>
+        <w:pStyle w:val="ListParagraph"/>
+        <w:numPr>
+          <w:ilvl w:val="0"/>
+          <w:numId w:val="26"/>
+        </w:numPr>
+        <w:spacing w:line="360" w:lineRule="auto"/>
+        <w:jc w:val="both"/>
+        <w:rPr>
+          <w:rFonts w:ascii="Times New Roman" w:hAnsi="Times New Roman"/>
+          <w:sz w:val="24"/>
+        </w:rPr>
+      </w:pPr>
+      <w:r>
+        <w:rPr>
+          <w:rFonts w:ascii="Times New Roman" w:hAnsi="Times New Roman"/>
+          <w:sz w:val="24"/>
+        </w:rPr>
+        <w:t>Ronaldo memiliki satu gelas kimia berisi n mililiter larutan untuk dibagikan kepada murid di kelasnya. Jika dia memberikan setiap murid 2 mililiter larutan, dia akan memiliki sisa 9 mililiter larutan. Jika dia memberikan 5 mililiter larutan pada setiap murid, dia butuh tambahan 30 mililiter larutan. Berapakah jumlah murid kelasnya?</w:t>
+      </w:r>
+    </w:p>
+    <w:p>
+      <w:pPr>
+        <w:pStyle w:val="ListParagraph"/>
+        <w:numPr>
+          <w:ilvl w:val="0"/>
+          <w:numId w:val="32"/>
+        </w:numPr>
+        <w:spacing w:line="360" w:lineRule="auto"/>
+        <w:jc w:val="both"/>
+        <w:rPr>
+          <w:rFonts w:ascii="Times New Roman" w:hAnsi="Times New Roman"/>
+          <w:sz w:val="24"/>
+        </w:rPr>
+      </w:pPr>
+      <w:r>
+        <w:rPr>
+          <w:rFonts w:ascii="Times New Roman" w:hAnsi="Times New Roman"/>
+          <w:sz w:val="24"/>
+        </w:rPr>
+        <w:t>10</w:t>
+      </w:r>
+    </w:p>
+    <w:p>
+      <w:pPr>
+        <w:pStyle w:val="ListParagraph"/>
+        <w:numPr>
+          <w:ilvl w:val="0"/>
+          <w:numId w:val="32"/>
+        </w:numPr>
+        <w:spacing w:line="360" w:lineRule="auto"/>
+        <w:jc w:val="both"/>
+        <w:rPr>
+          <w:rFonts w:ascii="Times New Roman" w:hAnsi="Times New Roman"/>
+          <w:sz w:val="24"/>
+        </w:rPr>
+      </w:pPr>
+      <w:r>
+        <w:rPr>
+          <w:rFonts w:ascii="Times New Roman" w:hAnsi="Times New Roman"/>
+          <w:sz w:val="24"/>
+        </w:rPr>
+        <w:t>13</w:t>
+      </w:r>
+    </w:p>
+    <w:p>
+      <w:pPr>
+        <w:pStyle w:val="ListParagraph"/>
+        <w:numPr>
+          <w:ilvl w:val="0"/>
+          <w:numId w:val="32"/>
+        </w:numPr>
+        <w:spacing w:line="360" w:lineRule="auto"/>
+        <w:jc w:val="both"/>
+        <w:rPr>
+          <w:rFonts w:ascii="Times New Roman" w:hAnsi="Times New Roman"/>
+          <w:sz w:val="24"/>
+        </w:rPr>
+      </w:pPr>
+      <w:r>
+        <w:rPr>
+          <w:rFonts w:ascii="Times New Roman" w:hAnsi="Times New Roman"/>
+          <w:sz w:val="24"/>
+        </w:rPr>
+        <w:t>16</w:t>
+      </w:r>
+    </w:p>
+    <w:p>
+      <w:pPr>
+        <w:pStyle w:val="ListParagraph"/>
+        <w:numPr>
+          <w:ilvl w:val="0"/>
+          <w:numId w:val="32"/>
+        </w:numPr>
+        <w:spacing w:line="360" w:lineRule="auto"/>
+        <w:jc w:val="both"/>
+        <w:rPr>
+          <w:rFonts w:ascii="Times New Roman" w:hAnsi="Times New Roman"/>
+          <w:sz w:val="24"/>
+        </w:rPr>
+      </w:pPr>
+      <w:r>
+        <w:rPr>
+          <w:rFonts w:ascii="Times New Roman" w:hAnsi="Times New Roman"/>
+          <w:sz w:val="24"/>
+        </w:rPr>
+        <w:t>19</w:t>
+      </w:r>
+    </w:p>
+    <w:p>
+      <w:pPr>
+        <w:pStyle w:val="ListParagraph"/>
+        <w:numPr>
+          <w:ilvl w:val="0"/>
+          <w:numId w:val="32"/>
+        </w:numPr>
+        <w:spacing w:line="360" w:lineRule="auto"/>
+        <w:jc w:val="both"/>
+        <w:rPr>
+          <w:rFonts w:ascii="Times New Roman" w:hAnsi="Times New Roman"/>
+          <w:sz w:val="24"/>
+        </w:rPr>
+      </w:pPr>
+      <w:r>
+        <w:rPr>
+          <w:rFonts w:ascii="Times New Roman" w:hAnsi="Times New Roman"/>
+          <w:sz w:val="24"/>
+        </w:rPr>
+        <w:t>22</w:t>
+      </w:r>
+    </w:p>
+    <w:p>
+      <w:pPr>
+        <w:spacing w:line="360" w:lineRule="auto"/>
+        <w:jc w:val="both"/>
+        <w:rPr>
+          <w:rFonts w:ascii="Times New Roman" w:hAnsi="Times New Roman"/>
+          <w:sz w:val="24"/>
+        </w:rPr>
+      </w:pPr>
+    </w:p>
+    <w:p>
+      <w:pPr>
+        <w:pStyle w:val="ListParagraph"/>
+        <w:numPr>
+          <w:ilvl w:val="0"/>
+          <w:numId w:val="26"/>
+        </w:numPr>
+        <w:spacing w:line="360" w:lineRule="auto"/>
+        <w:jc w:val="both"/>
+        <w:rPr>
+          <w:rFonts w:ascii="Times New Roman" w:hAnsi="Times New Roman"/>
+          <w:sz w:val="24"/>
+        </w:rPr>
+      </w:pPr>
+      <w:r>
+        <w:rPr>
+          <w:rFonts w:ascii="Times New Roman" w:hAnsi="Times New Roman"/>
+          <w:sz w:val="24"/>
+        </w:rPr>
+        <w:t>Diketahui 80 mL suatu larutan mengandung 40% Zat P. Kemudian sebanyak x mL air ditambahkan ke dalam larutan tersebut untuk mendapatkan larutan yang mengandung 10% Zat P. Nilai x adalah…</w:t>
+      </w:r>
+    </w:p>
+    <w:p>
+      <w:pPr>
+        <w:pStyle w:val="ListParagraph"/>
+        <w:numPr>
+          <w:ilvl w:val="0"/>
+          <w:numId w:val="33"/>
+        </w:numPr>
+        <w:spacing w:line="360" w:lineRule="auto"/>
+        <w:jc w:val="both"/>
+        <w:rPr>
+          <w:rFonts w:ascii="Times New Roman" w:hAnsi="Times New Roman"/>
+          <w:sz w:val="24"/>
+        </w:rPr>
+      </w:pPr>
+      <w:r>
+        <w:rPr>
+          <w:rFonts w:ascii="Times New Roman" w:hAnsi="Times New Roman"/>
+          <w:sz w:val="24"/>
+        </w:rPr>
+        <w:t>80 mL</w:t>
+      </w:r>
+    </w:p>
+    <w:p>
+      <w:pPr>
+        <w:pStyle w:val="ListParagraph"/>
+        <w:numPr>
+          <w:ilvl w:val="0"/>
+          <w:numId w:val="33"/>
+        </w:numPr>
+        <w:spacing w:line="360" w:lineRule="auto"/>
+        <w:jc w:val="both"/>
+        <w:rPr>
+          <w:rFonts w:ascii="Times New Roman" w:hAnsi="Times New Roman"/>
+          <w:sz w:val="24"/>
+        </w:rPr>
+      </w:pPr>
+      <w:r>
+        <w:rPr>
+          <w:rFonts w:ascii="Times New Roman" w:hAnsi="Times New Roman"/>
+          <w:sz w:val="24"/>
+        </w:rPr>
+        <w:t>120 mL</w:t>
+      </w:r>
+    </w:p>
+    <w:p>
+      <w:pPr>
+        <w:pStyle w:val="ListParagraph"/>
+        <w:numPr>
+          <w:ilvl w:val="0"/>
+          <w:numId w:val="33"/>
+        </w:numPr>
+        <w:spacing w:line="360" w:lineRule="auto"/>
+        <w:jc w:val="both"/>
+        <w:rPr>
+          <w:rFonts w:ascii="Times New Roman" w:hAnsi="Times New Roman"/>
+          <w:sz w:val="24"/>
+        </w:rPr>
+      </w:pPr>
+      <w:r>
+        <w:rPr>
+          <w:rFonts w:ascii="Times New Roman" w:hAnsi="Times New Roman"/>
+          <w:sz w:val="24"/>
+        </w:rPr>
+        <w:t>160 mL</w:t>
+      </w:r>
+    </w:p>
+    <w:p>
+      <w:pPr>
+        <w:pStyle w:val="ListParagraph"/>
+        <w:numPr>
+          <w:ilvl w:val="0"/>
+          <w:numId w:val="33"/>
+        </w:numPr>
+        <w:spacing w:line="360" w:lineRule="auto"/>
+        <w:jc w:val="both"/>
+        <w:rPr>
+          <w:rFonts w:ascii="Times New Roman" w:hAnsi="Times New Roman"/>
+          <w:sz w:val="24"/>
+        </w:rPr>
+      </w:pPr>
+      <w:r>
+        <w:rPr>
+          <w:rFonts w:ascii="Times New Roman" w:hAnsi="Times New Roman"/>
+          <w:sz w:val="24"/>
+        </w:rPr>
+        <w:t>200 mL</w:t>
+      </w:r>
+    </w:p>
+    <w:p>
+      <w:pPr>
+        <w:pStyle w:val="ListParagraph"/>
+        <w:numPr>
+          <w:ilvl w:val="0"/>
+          <w:numId w:val="33"/>
+        </w:numPr>
+        <w:spacing w:line="360" w:lineRule="auto"/>
+        <w:jc w:val="both"/>
+        <w:rPr>
+          <w:rFonts w:ascii="Times New Roman" w:hAnsi="Times New Roman"/>
+          <w:sz w:val="24"/>
+        </w:rPr>
+      </w:pPr>
+      <w:r>
+        <w:rPr>
+          <w:rFonts w:ascii="Times New Roman" w:hAnsi="Times New Roman"/>
+          <w:sz w:val="24"/>
+        </w:rPr>
+        <w:t>240 mL</w:t>
+      </w:r>
+    </w:p>
+    <w:p>
+      <w:pPr>
+        <w:pStyle w:val="ListParagraph"/>
+        <w:numPr>
+          <w:ilvl w:val="0"/>
+          <w:numId w:val="26"/>
+        </w:numPr>
+        <w:spacing w:line="360" w:lineRule="auto"/>
+        <w:jc w:val="both"/>
         <w:rPr>
           <w:rFonts w:ascii="Times New Roman" w:hAnsi="Times New Roman"/>
           <w:b/>
           <w:bCs/>
           <w:sz w:val="24"/>
         </w:rPr>
-        <w:t>Jawaban</w:t>
-      </w:r>
-      <w:proofErr w:type="spellEnd"/>
+      </w:pPr>
+      <w:r>
+        <w:rPr>
+          <w:rFonts w:ascii="Times New Roman" w:hAnsi="Times New Roman"/>
+          <w:sz w:val="24"/>
+        </w:rPr>
+        <w:lastRenderedPageBreak/>
+        <w:t>Diketahui 100 mL suatu larutan mengandung 60% Zat P. Kemudian sebanyak x mL air ditambahkan ke dalam larutan tersebut untuk mendapatkan larutan yang mengandung 40% Zat P. Nilai x adalah…</w:t>
+      </w:r>
+    </w:p>
+    <w:p>
+      <w:pPr>
+        <w:pStyle w:val="ListParagraph"/>
+        <w:numPr>
+          <w:ilvl w:val="0"/>
+          <w:numId w:val="34"/>
+        </w:numPr>
+        <w:spacing w:line="360" w:lineRule="auto"/>
+        <w:jc w:val="both"/>
+        <w:rPr>
+          <w:rFonts w:ascii="Times New Roman" w:hAnsi="Times New Roman"/>
+          <w:b/>
+          <w:bCs/>
+          <w:sz w:val="24"/>
+        </w:rPr>
+      </w:pPr>
+      <w:r>
+        <w:rPr>
+          <w:rFonts w:ascii="Times New Roman" w:hAnsi="Times New Roman"/>
+          <w:sz w:val="24"/>
+        </w:rPr>
+        <w:t>15 mL</w:t>
+      </w:r>
+    </w:p>
+    <w:p>
+      <w:pPr>
+        <w:pStyle w:val="ListParagraph"/>
+        <w:numPr>
+          <w:ilvl w:val="0"/>
+          <w:numId w:val="34"/>
+        </w:numPr>
+        <w:spacing w:line="360" w:lineRule="auto"/>
+        <w:jc w:val="both"/>
+        <w:rPr>
+          <w:rFonts w:ascii="Times New Roman" w:hAnsi="Times New Roman"/>
+          <w:b/>
+          <w:bCs/>
+          <w:sz w:val="24"/>
+        </w:rPr>
+      </w:pPr>
+      <w:r>
+        <w:rPr>
+          <w:rFonts w:ascii="Times New Roman" w:hAnsi="Times New Roman"/>
+          <w:sz w:val="24"/>
+        </w:rPr>
+        <w:t>30 mL</w:t>
+      </w:r>
+    </w:p>
+    <w:p>
+      <w:pPr>
+        <w:pStyle w:val="ListParagraph"/>
+        <w:numPr>
+          <w:ilvl w:val="0"/>
+          <w:numId w:val="34"/>
+        </w:numPr>
+        <w:spacing w:line="360" w:lineRule="auto"/>
+        <w:jc w:val="both"/>
+        <w:rPr>
+          <w:rFonts w:ascii="Times New Roman" w:hAnsi="Times New Roman"/>
+          <w:b/>
+          <w:bCs/>
+          <w:sz w:val="24"/>
+        </w:rPr>
+      </w:pPr>
+      <w:r>
+        <w:rPr>
+          <w:rFonts w:ascii="Times New Roman" w:hAnsi="Times New Roman"/>
+          <w:sz w:val="24"/>
+        </w:rPr>
+        <w:t>40 mL</w:t>
+      </w:r>
+    </w:p>
+    <w:p>
+      <w:pPr>
+        <w:pStyle w:val="ListParagraph"/>
+        <w:numPr>
+          <w:ilvl w:val="0"/>
+          <w:numId w:val="34"/>
+        </w:numPr>
+        <w:spacing w:line="360" w:lineRule="auto"/>
+        <w:jc w:val="both"/>
+        <w:rPr>
+          <w:rFonts w:ascii="Times New Roman" w:hAnsi="Times New Roman"/>
+          <w:b/>
+          <w:bCs/>
+          <w:sz w:val="24"/>
+        </w:rPr>
+      </w:pPr>
+      <w:r>
+        <w:rPr>
+          <w:rFonts w:ascii="Times New Roman" w:hAnsi="Times New Roman"/>
+          <w:sz w:val="24"/>
+        </w:rPr>
+        <w:t>50 mL</w:t>
+      </w:r>
+    </w:p>
+    <w:p>
+      <w:pPr>
+        <w:pStyle w:val="ListParagraph"/>
+        <w:numPr>
+          <w:ilvl w:val="0"/>
+          <w:numId w:val="34"/>
+        </w:numPr>
+        <w:spacing w:line="360" w:lineRule="auto"/>
+        <w:jc w:val="both"/>
+        <w:rPr>
+          <w:rFonts w:ascii="Times New Roman" w:hAnsi="Times New Roman"/>
+          <w:b/>
+          <w:bCs/>
+          <w:sz w:val="24"/>
+        </w:rPr>
+      </w:pPr>
+      <w:r>
+        <w:rPr>
+          <w:rFonts w:ascii="Times New Roman" w:hAnsi="Times New Roman"/>
+          <w:sz w:val="24"/>
+        </w:rPr>
+        <w:t>75 mL</w:t>
+      </w:r>
+      <w:r>
+        <w:rPr>
+          <w:rFonts w:ascii="Times New Roman" w:hAnsi="Times New Roman"/>
+          <w:sz w:val="24"/>
+        </w:rPr>
+        <w:br w:type="page"/>
+      </w:r>
+    </w:p>
+    <w:p>
+      <w:pPr>
+        <w:spacing w:line="360" w:lineRule="auto"/>
+        <w:jc w:val="both"/>
+        <w:rPr>
+          <w:rFonts w:ascii="Times New Roman" w:hAnsi="Times New Roman"/>
+          <w:b/>
+          <w:bCs/>
+          <w:sz w:val="24"/>
+        </w:rPr>
+      </w:pPr>
+      <w:r>
+        <w:rPr>
+          <w:rFonts w:ascii="Times New Roman" w:hAnsi="Times New Roman"/>
+          <w:b/>
+          <w:bCs/>
+          <w:sz w:val="24"/>
+        </w:rPr>
+        <w:lastRenderedPageBreak/>
+        <w:t>Kunci Jawaban</w:t>
+      </w:r>
     </w:p>
     <w:tbl>
       <w:tblPr>
@@ -2534,6 +3016,184 @@
     </w:lvl>
   </w:abstractNum>
   <w:abstractNum w:abstractNumId="13" w15:restartNumberingAfterBreak="0">
+    <w:nsid w:val="2D14069B"/>
+    <w:multiLevelType w:val="hybridMultilevel"/>
+    <w:tmpl w:val="54746746"/>
+    <w:lvl w:ilvl="0" w:tplc="38090011">
+      <w:start w:val="1"/>
+      <w:numFmt w:val="decimal"/>
+      <w:lvlText w:val="%1)"/>
+      <w:lvlJc w:val="left"/>
+      <w:pPr>
+        <w:ind w:left="720" w:hanging="360"/>
+      </w:pPr>
+      <w:rPr>
+        <w:rFonts w:hint="default"/>
+      </w:rPr>
+    </w:lvl>
+    <w:lvl w:ilvl="1" w:tplc="38090019" w:tentative="1">
+      <w:start w:val="1"/>
+      <w:numFmt w:val="lowerLetter"/>
+      <w:lvlText w:val="%2."/>
+      <w:lvlJc w:val="left"/>
+      <w:pPr>
+        <w:ind w:left="1440" w:hanging="360"/>
+      </w:pPr>
+    </w:lvl>
+    <w:lvl w:ilvl="2" w:tplc="3809001B" w:tentative="1">
+      <w:start w:val="1"/>
+      <w:numFmt w:val="lowerRoman"/>
+      <w:lvlText w:val="%3."/>
+      <w:lvlJc w:val="right"/>
+      <w:pPr>
+        <w:ind w:left="2160" w:hanging="180"/>
+      </w:pPr>
+    </w:lvl>
+    <w:lvl w:ilvl="3" w:tplc="3809000F" w:tentative="1">
+      <w:start w:val="1"/>
+      <w:numFmt w:val="decimal"/>
+      <w:lvlText w:val="%4."/>
+      <w:lvlJc w:val="left"/>
+      <w:pPr>
+        <w:ind w:left="2880" w:hanging="360"/>
+      </w:pPr>
+    </w:lvl>
+    <w:lvl w:ilvl="4" w:tplc="38090019" w:tentative="1">
+      <w:start w:val="1"/>
+      <w:numFmt w:val="lowerLetter"/>
+      <w:lvlText w:val="%5."/>
+      <w:lvlJc w:val="left"/>
+      <w:pPr>
+        <w:ind w:left="3600" w:hanging="360"/>
+      </w:pPr>
+    </w:lvl>
+    <w:lvl w:ilvl="5" w:tplc="3809001B" w:tentative="1">
+      <w:start w:val="1"/>
+      <w:numFmt w:val="lowerRoman"/>
+      <w:lvlText w:val="%6."/>
+      <w:lvlJc w:val="right"/>
+      <w:pPr>
+        <w:ind w:left="4320" w:hanging="180"/>
+      </w:pPr>
+    </w:lvl>
+    <w:lvl w:ilvl="6" w:tplc="3809000F" w:tentative="1">
+      <w:start w:val="1"/>
+      <w:numFmt w:val="decimal"/>
+      <w:lvlText w:val="%7."/>
+      <w:lvlJc w:val="left"/>
+      <w:pPr>
+        <w:ind w:left="5040" w:hanging="360"/>
+      </w:pPr>
+    </w:lvl>
+    <w:lvl w:ilvl="7" w:tplc="38090019" w:tentative="1">
+      <w:start w:val="1"/>
+      <w:numFmt w:val="lowerLetter"/>
+      <w:lvlText w:val="%8."/>
+      <w:lvlJc w:val="left"/>
+      <w:pPr>
+        <w:ind w:left="5760" w:hanging="360"/>
+      </w:pPr>
+    </w:lvl>
+    <w:lvl w:ilvl="8" w:tplc="3809001B" w:tentative="1">
+      <w:start w:val="1"/>
+      <w:numFmt w:val="lowerRoman"/>
+      <w:lvlText w:val="%9."/>
+      <w:lvlJc w:val="right"/>
+      <w:pPr>
+        <w:ind w:left="6480" w:hanging="180"/>
+      </w:pPr>
+    </w:lvl>
+  </w:abstractNum>
+  <w:abstractNum w:abstractNumId="14" w15:restartNumberingAfterBreak="0">
+    <w:nsid w:val="2DFF528D"/>
+    <w:multiLevelType w:val="hybridMultilevel"/>
+    <w:tmpl w:val="836EA598"/>
+    <w:lvl w:ilvl="0" w:tplc="38090019">
+      <w:start w:val="1"/>
+      <w:numFmt w:val="lowerLetter"/>
+      <w:lvlText w:val="%1."/>
+      <w:lvlJc w:val="left"/>
+      <w:pPr>
+        <w:ind w:left="720" w:hanging="360"/>
+      </w:pPr>
+      <w:rPr>
+        <w:rFonts w:hint="default"/>
+      </w:rPr>
+    </w:lvl>
+    <w:lvl w:ilvl="1" w:tplc="38090019" w:tentative="1">
+      <w:start w:val="1"/>
+      <w:numFmt w:val="lowerLetter"/>
+      <w:lvlText w:val="%2."/>
+      <w:lvlJc w:val="left"/>
+      <w:pPr>
+        <w:ind w:left="1440" w:hanging="360"/>
+      </w:pPr>
+    </w:lvl>
+    <w:lvl w:ilvl="2" w:tplc="3809001B" w:tentative="1">
+      <w:start w:val="1"/>
+      <w:numFmt w:val="lowerRoman"/>
+      <w:lvlText w:val="%3."/>
+      <w:lvlJc w:val="right"/>
+      <w:pPr>
+        <w:ind w:left="2160" w:hanging="180"/>
+      </w:pPr>
+    </w:lvl>
+    <w:lvl w:ilvl="3" w:tplc="3809000F" w:tentative="1">
+      <w:start w:val="1"/>
+      <w:numFmt w:val="decimal"/>
+      <w:lvlText w:val="%4."/>
+      <w:lvlJc w:val="left"/>
+      <w:pPr>
+        <w:ind w:left="2880" w:hanging="360"/>
+      </w:pPr>
+    </w:lvl>
+    <w:lvl w:ilvl="4" w:tplc="38090019" w:tentative="1">
+      <w:start w:val="1"/>
+      <w:numFmt w:val="lowerLetter"/>
+      <w:lvlText w:val="%5."/>
+      <w:lvlJc w:val="left"/>
+      <w:pPr>
+        <w:ind w:left="3600" w:hanging="360"/>
+      </w:pPr>
+    </w:lvl>
+    <w:lvl w:ilvl="5" w:tplc="3809001B" w:tentative="1">
+      <w:start w:val="1"/>
+      <w:numFmt w:val="lowerRoman"/>
+      <w:lvlText w:val="%6."/>
+      <w:lvlJc w:val="right"/>
+      <w:pPr>
+        <w:ind w:left="4320" w:hanging="180"/>
+      </w:pPr>
+    </w:lvl>
+    <w:lvl w:ilvl="6" w:tplc="3809000F" w:tentative="1">
+      <w:start w:val="1"/>
+      <w:numFmt w:val="decimal"/>
+      <w:lvlText w:val="%7."/>
+      <w:lvlJc w:val="left"/>
+      <w:pPr>
+        <w:ind w:left="5040" w:hanging="360"/>
+      </w:pPr>
+    </w:lvl>
+    <w:lvl w:ilvl="7" w:tplc="38090019" w:tentative="1">
+      <w:start w:val="1"/>
+      <w:numFmt w:val="lowerLetter"/>
+      <w:lvlText w:val="%8."/>
+      <w:lvlJc w:val="left"/>
+      <w:pPr>
+        <w:ind w:left="5760" w:hanging="360"/>
+      </w:pPr>
+    </w:lvl>
+    <w:lvl w:ilvl="8" w:tplc="3809001B" w:tentative="1">
+      <w:start w:val="1"/>
+      <w:numFmt w:val="lowerRoman"/>
+      <w:lvlText w:val="%9."/>
+      <w:lvlJc w:val="right"/>
+      <w:pPr>
+        <w:ind w:left="6480" w:hanging="180"/>
+      </w:pPr>
+    </w:lvl>
+  </w:abstractNum>
+  <w:abstractNum w:abstractNumId="15" w15:restartNumberingAfterBreak="0">
     <w:nsid w:val="306B233A"/>
     <w:multiLevelType w:val="hybridMultilevel"/>
     <w:tmpl w:val="9B8237AC"/>
@@ -2623,7 +3283,96 @@
       </w:pPr>
     </w:lvl>
   </w:abstractNum>
-  <w:abstractNum w:abstractNumId="14" w15:restartNumberingAfterBreak="0">
+  <w:abstractNum w:abstractNumId="16" w15:restartNumberingAfterBreak="0">
+    <w:nsid w:val="3D5E6E96"/>
+    <w:multiLevelType w:val="hybridMultilevel"/>
+    <w:tmpl w:val="5A8AD350"/>
+    <w:lvl w:ilvl="0" w:tplc="38090019">
+      <w:start w:val="1"/>
+      <w:numFmt w:val="lowerLetter"/>
+      <w:lvlText w:val="%1."/>
+      <w:lvlJc w:val="left"/>
+      <w:pPr>
+        <w:ind w:left="720" w:hanging="360"/>
+      </w:pPr>
+      <w:rPr>
+        <w:rFonts w:hint="default"/>
+      </w:rPr>
+    </w:lvl>
+    <w:lvl w:ilvl="1" w:tplc="38090019" w:tentative="1">
+      <w:start w:val="1"/>
+      <w:numFmt w:val="lowerLetter"/>
+      <w:lvlText w:val="%2."/>
+      <w:lvlJc w:val="left"/>
+      <w:pPr>
+        <w:ind w:left="1440" w:hanging="360"/>
+      </w:pPr>
+    </w:lvl>
+    <w:lvl w:ilvl="2" w:tplc="3809001B" w:tentative="1">
+      <w:start w:val="1"/>
+      <w:numFmt w:val="lowerRoman"/>
+      <w:lvlText w:val="%3."/>
+      <w:lvlJc w:val="right"/>
+      <w:pPr>
+        <w:ind w:left="2160" w:hanging="180"/>
+      </w:pPr>
+    </w:lvl>
+    <w:lvl w:ilvl="3" w:tplc="3809000F" w:tentative="1">
+      <w:start w:val="1"/>
+      <w:numFmt w:val="decimal"/>
+      <w:lvlText w:val="%4."/>
+      <w:lvlJc w:val="left"/>
+      <w:pPr>
+        <w:ind w:left="2880" w:hanging="360"/>
+      </w:pPr>
+    </w:lvl>
+    <w:lvl w:ilvl="4" w:tplc="38090019" w:tentative="1">
+      <w:start w:val="1"/>
+      <w:numFmt w:val="lowerLetter"/>
+      <w:lvlText w:val="%5."/>
+      <w:lvlJc w:val="left"/>
+      <w:pPr>
+        <w:ind w:left="3600" w:hanging="360"/>
+      </w:pPr>
+    </w:lvl>
+    <w:lvl w:ilvl="5" w:tplc="3809001B" w:tentative="1">
+      <w:start w:val="1"/>
+      <w:numFmt w:val="lowerRoman"/>
+      <w:lvlText w:val="%6."/>
+      <w:lvlJc w:val="right"/>
+      <w:pPr>
+        <w:ind w:left="4320" w:hanging="180"/>
+      </w:pPr>
+    </w:lvl>
+    <w:lvl w:ilvl="6" w:tplc="3809000F" w:tentative="1">
+      <w:start w:val="1"/>
+      <w:numFmt w:val="decimal"/>
+      <w:lvlText w:val="%7."/>
+      <w:lvlJc w:val="left"/>
+      <w:pPr>
+        <w:ind w:left="5040" w:hanging="360"/>
+      </w:pPr>
+    </w:lvl>
+    <w:lvl w:ilvl="7" w:tplc="38090019" w:tentative="1">
+      <w:start w:val="1"/>
+      <w:numFmt w:val="lowerLetter"/>
+      <w:lvlText w:val="%8."/>
+      <w:lvlJc w:val="left"/>
+      <w:pPr>
+        <w:ind w:left="5760" w:hanging="360"/>
+      </w:pPr>
+    </w:lvl>
+    <w:lvl w:ilvl="8" w:tplc="3809001B" w:tentative="1">
+      <w:start w:val="1"/>
+      <w:numFmt w:val="lowerRoman"/>
+      <w:lvlText w:val="%9."/>
+      <w:lvlJc w:val="right"/>
+      <w:pPr>
+        <w:ind w:left="6480" w:hanging="180"/>
+      </w:pPr>
+    </w:lvl>
+  </w:abstractNum>
+  <w:abstractNum w:abstractNumId="17" w15:restartNumberingAfterBreak="0">
     <w:nsid w:val="3E051625"/>
     <w:multiLevelType w:val="hybridMultilevel"/>
     <w:tmpl w:val="61E614E4"/>
@@ -2712,7 +3461,7 @@
       </w:pPr>
     </w:lvl>
   </w:abstractNum>
-  <w:abstractNum w:abstractNumId="15" w15:restartNumberingAfterBreak="0">
+  <w:abstractNum w:abstractNumId="18" w15:restartNumberingAfterBreak="0">
     <w:nsid w:val="463C32A2"/>
     <w:multiLevelType w:val="hybridMultilevel"/>
     <w:tmpl w:val="E7380320"/>
@@ -2801,7 +3550,96 @@
       </w:pPr>
     </w:lvl>
   </w:abstractNum>
-  <w:abstractNum w:abstractNumId="16" w15:restartNumberingAfterBreak="0">
+  <w:abstractNum w:abstractNumId="19" w15:restartNumberingAfterBreak="0">
+    <w:nsid w:val="4A3D453C"/>
+    <w:multiLevelType w:val="hybridMultilevel"/>
+    <w:tmpl w:val="74988EEC"/>
+    <w:lvl w:ilvl="0" w:tplc="38090019">
+      <w:start w:val="1"/>
+      <w:numFmt w:val="lowerLetter"/>
+      <w:lvlText w:val="%1."/>
+      <w:lvlJc w:val="left"/>
+      <w:pPr>
+        <w:ind w:left="720" w:hanging="360"/>
+      </w:pPr>
+      <w:rPr>
+        <w:rFonts w:hint="default"/>
+      </w:rPr>
+    </w:lvl>
+    <w:lvl w:ilvl="1" w:tplc="38090019" w:tentative="1">
+      <w:start w:val="1"/>
+      <w:numFmt w:val="lowerLetter"/>
+      <w:lvlText w:val="%2."/>
+      <w:lvlJc w:val="left"/>
+      <w:pPr>
+        <w:ind w:left="1440" w:hanging="360"/>
+      </w:pPr>
+    </w:lvl>
+    <w:lvl w:ilvl="2" w:tplc="3809001B" w:tentative="1">
+      <w:start w:val="1"/>
+      <w:numFmt w:val="lowerRoman"/>
+      <w:lvlText w:val="%3."/>
+      <w:lvlJc w:val="right"/>
+      <w:pPr>
+        <w:ind w:left="2160" w:hanging="180"/>
+      </w:pPr>
+    </w:lvl>
+    <w:lvl w:ilvl="3" w:tplc="3809000F" w:tentative="1">
+      <w:start w:val="1"/>
+      <w:numFmt w:val="decimal"/>
+      <w:lvlText w:val="%4."/>
+      <w:lvlJc w:val="left"/>
+      <w:pPr>
+        <w:ind w:left="2880" w:hanging="360"/>
+      </w:pPr>
+    </w:lvl>
+    <w:lvl w:ilvl="4" w:tplc="38090019" w:tentative="1">
+      <w:start w:val="1"/>
+      <w:numFmt w:val="lowerLetter"/>
+      <w:lvlText w:val="%5."/>
+      <w:lvlJc w:val="left"/>
+      <w:pPr>
+        <w:ind w:left="3600" w:hanging="360"/>
+      </w:pPr>
+    </w:lvl>
+    <w:lvl w:ilvl="5" w:tplc="3809001B" w:tentative="1">
+      <w:start w:val="1"/>
+      <w:numFmt w:val="lowerRoman"/>
+      <w:lvlText w:val="%6."/>
+      <w:lvlJc w:val="right"/>
+      <w:pPr>
+        <w:ind w:left="4320" w:hanging="180"/>
+      </w:pPr>
+    </w:lvl>
+    <w:lvl w:ilvl="6" w:tplc="3809000F" w:tentative="1">
+      <w:start w:val="1"/>
+      <w:numFmt w:val="decimal"/>
+      <w:lvlText w:val="%7."/>
+      <w:lvlJc w:val="left"/>
+      <w:pPr>
+        <w:ind w:left="5040" w:hanging="360"/>
+      </w:pPr>
+    </w:lvl>
+    <w:lvl w:ilvl="7" w:tplc="38090019" w:tentative="1">
+      <w:start w:val="1"/>
+      <w:numFmt w:val="lowerLetter"/>
+      <w:lvlText w:val="%8."/>
+      <w:lvlJc w:val="left"/>
+      <w:pPr>
+        <w:ind w:left="5760" w:hanging="360"/>
+      </w:pPr>
+    </w:lvl>
+    <w:lvl w:ilvl="8" w:tplc="3809001B" w:tentative="1">
+      <w:start w:val="1"/>
+      <w:numFmt w:val="lowerRoman"/>
+      <w:lvlText w:val="%9."/>
+      <w:lvlJc w:val="right"/>
+      <w:pPr>
+        <w:ind w:left="6480" w:hanging="180"/>
+      </w:pPr>
+    </w:lvl>
+  </w:abstractNum>
+  <w:abstractNum w:abstractNumId="20" w15:restartNumberingAfterBreak="0">
     <w:nsid w:val="4A457234"/>
     <w:multiLevelType w:val="hybridMultilevel"/>
     <w:tmpl w:val="493AA210"/>
@@ -2891,7 +3729,96 @@
       </w:pPr>
     </w:lvl>
   </w:abstractNum>
-  <w:abstractNum w:abstractNumId="17" w15:restartNumberingAfterBreak="0">
+  <w:abstractNum w:abstractNumId="21" w15:restartNumberingAfterBreak="0">
+    <w:nsid w:val="4A5F6E78"/>
+    <w:multiLevelType w:val="hybridMultilevel"/>
+    <w:tmpl w:val="8A38E710"/>
+    <w:lvl w:ilvl="0" w:tplc="38090019">
+      <w:start w:val="1"/>
+      <w:numFmt w:val="lowerLetter"/>
+      <w:lvlText w:val="%1."/>
+      <w:lvlJc w:val="left"/>
+      <w:pPr>
+        <w:ind w:left="720" w:hanging="360"/>
+      </w:pPr>
+      <w:rPr>
+        <w:rFonts w:hint="default"/>
+      </w:rPr>
+    </w:lvl>
+    <w:lvl w:ilvl="1" w:tplc="38090019" w:tentative="1">
+      <w:start w:val="1"/>
+      <w:numFmt w:val="lowerLetter"/>
+      <w:lvlText w:val="%2."/>
+      <w:lvlJc w:val="left"/>
+      <w:pPr>
+        <w:ind w:left="1440" w:hanging="360"/>
+      </w:pPr>
+    </w:lvl>
+    <w:lvl w:ilvl="2" w:tplc="3809001B" w:tentative="1">
+      <w:start w:val="1"/>
+      <w:numFmt w:val="lowerRoman"/>
+      <w:lvlText w:val="%3."/>
+      <w:lvlJc w:val="right"/>
+      <w:pPr>
+        <w:ind w:left="2160" w:hanging="180"/>
+      </w:pPr>
+    </w:lvl>
+    <w:lvl w:ilvl="3" w:tplc="3809000F" w:tentative="1">
+      <w:start w:val="1"/>
+      <w:numFmt w:val="decimal"/>
+      <w:lvlText w:val="%4."/>
+      <w:lvlJc w:val="left"/>
+      <w:pPr>
+        <w:ind w:left="2880" w:hanging="360"/>
+      </w:pPr>
+    </w:lvl>
+    <w:lvl w:ilvl="4" w:tplc="38090019" w:tentative="1">
+      <w:start w:val="1"/>
+      <w:numFmt w:val="lowerLetter"/>
+      <w:lvlText w:val="%5."/>
+      <w:lvlJc w:val="left"/>
+      <w:pPr>
+        <w:ind w:left="3600" w:hanging="360"/>
+      </w:pPr>
+    </w:lvl>
+    <w:lvl w:ilvl="5" w:tplc="3809001B" w:tentative="1">
+      <w:start w:val="1"/>
+      <w:numFmt w:val="lowerRoman"/>
+      <w:lvlText w:val="%6."/>
+      <w:lvlJc w:val="right"/>
+      <w:pPr>
+        <w:ind w:left="4320" w:hanging="180"/>
+      </w:pPr>
+    </w:lvl>
+    <w:lvl w:ilvl="6" w:tplc="3809000F" w:tentative="1">
+      <w:start w:val="1"/>
+      <w:numFmt w:val="decimal"/>
+      <w:lvlText w:val="%7."/>
+      <w:lvlJc w:val="left"/>
+      <w:pPr>
+        <w:ind w:left="5040" w:hanging="360"/>
+      </w:pPr>
+    </w:lvl>
+    <w:lvl w:ilvl="7" w:tplc="38090019" w:tentative="1">
+      <w:start w:val="1"/>
+      <w:numFmt w:val="lowerLetter"/>
+      <w:lvlText w:val="%8."/>
+      <w:lvlJc w:val="left"/>
+      <w:pPr>
+        <w:ind w:left="5760" w:hanging="360"/>
+      </w:pPr>
+    </w:lvl>
+    <w:lvl w:ilvl="8" w:tplc="3809001B" w:tentative="1">
+      <w:start w:val="1"/>
+      <w:numFmt w:val="lowerRoman"/>
+      <w:lvlText w:val="%9."/>
+      <w:lvlJc w:val="right"/>
+      <w:pPr>
+        <w:ind w:left="6480" w:hanging="180"/>
+      </w:pPr>
+    </w:lvl>
+  </w:abstractNum>
+  <w:abstractNum w:abstractNumId="22" w15:restartNumberingAfterBreak="0">
     <w:nsid w:val="4FE96EA7"/>
     <w:multiLevelType w:val="hybridMultilevel"/>
     <w:tmpl w:val="7F3EDC34"/>
@@ -2981,7 +3908,96 @@
       </w:pPr>
     </w:lvl>
   </w:abstractNum>
-  <w:abstractNum w:abstractNumId="18" w15:restartNumberingAfterBreak="0">
+  <w:abstractNum w:abstractNumId="23" w15:restartNumberingAfterBreak="0">
+    <w:nsid w:val="578960AD"/>
+    <w:multiLevelType w:val="hybridMultilevel"/>
+    <w:tmpl w:val="AC5CB0DC"/>
+    <w:lvl w:ilvl="0" w:tplc="38090019">
+      <w:start w:val="1"/>
+      <w:numFmt w:val="lowerLetter"/>
+      <w:lvlText w:val="%1."/>
+      <w:lvlJc w:val="left"/>
+      <w:pPr>
+        <w:ind w:left="720" w:hanging="360"/>
+      </w:pPr>
+      <w:rPr>
+        <w:rFonts w:hint="default"/>
+      </w:rPr>
+    </w:lvl>
+    <w:lvl w:ilvl="1" w:tplc="38090019" w:tentative="1">
+      <w:start w:val="1"/>
+      <w:numFmt w:val="lowerLetter"/>
+      <w:lvlText w:val="%2."/>
+      <w:lvlJc w:val="left"/>
+      <w:pPr>
+        <w:ind w:left="1440" w:hanging="360"/>
+      </w:pPr>
+    </w:lvl>
+    <w:lvl w:ilvl="2" w:tplc="3809001B" w:tentative="1">
+      <w:start w:val="1"/>
+      <w:numFmt w:val="lowerRoman"/>
+      <w:lvlText w:val="%3."/>
+      <w:lvlJc w:val="right"/>
+      <w:pPr>
+        <w:ind w:left="2160" w:hanging="180"/>
+      </w:pPr>
+    </w:lvl>
+    <w:lvl w:ilvl="3" w:tplc="3809000F" w:tentative="1">
+      <w:start w:val="1"/>
+      <w:numFmt w:val="decimal"/>
+      <w:lvlText w:val="%4."/>
+      <w:lvlJc w:val="left"/>
+      <w:pPr>
+        <w:ind w:left="2880" w:hanging="360"/>
+      </w:pPr>
+    </w:lvl>
+    <w:lvl w:ilvl="4" w:tplc="38090019" w:tentative="1">
+      <w:start w:val="1"/>
+      <w:numFmt w:val="lowerLetter"/>
+      <w:lvlText w:val="%5."/>
+      <w:lvlJc w:val="left"/>
+      <w:pPr>
+        <w:ind w:left="3600" w:hanging="360"/>
+      </w:pPr>
+    </w:lvl>
+    <w:lvl w:ilvl="5" w:tplc="3809001B" w:tentative="1">
+      <w:start w:val="1"/>
+      <w:numFmt w:val="lowerRoman"/>
+      <w:lvlText w:val="%6."/>
+      <w:lvlJc w:val="right"/>
+      <w:pPr>
+        <w:ind w:left="4320" w:hanging="180"/>
+      </w:pPr>
+    </w:lvl>
+    <w:lvl w:ilvl="6" w:tplc="3809000F" w:tentative="1">
+      <w:start w:val="1"/>
+      <w:numFmt w:val="decimal"/>
+      <w:lvlText w:val="%7."/>
+      <w:lvlJc w:val="left"/>
+      <w:pPr>
+        <w:ind w:left="5040" w:hanging="360"/>
+      </w:pPr>
+    </w:lvl>
+    <w:lvl w:ilvl="7" w:tplc="38090019" w:tentative="1">
+      <w:start w:val="1"/>
+      <w:numFmt w:val="lowerLetter"/>
+      <w:lvlText w:val="%8."/>
+      <w:lvlJc w:val="left"/>
+      <w:pPr>
+        <w:ind w:left="5760" w:hanging="360"/>
+      </w:pPr>
+    </w:lvl>
+    <w:lvl w:ilvl="8" w:tplc="3809001B" w:tentative="1">
+      <w:start w:val="1"/>
+      <w:numFmt w:val="lowerRoman"/>
+      <w:lvlText w:val="%9."/>
+      <w:lvlJc w:val="right"/>
+      <w:pPr>
+        <w:ind w:left="6480" w:hanging="180"/>
+      </w:pPr>
+    </w:lvl>
+  </w:abstractNum>
+  <w:abstractNum w:abstractNumId="24" w15:restartNumberingAfterBreak="0">
     <w:nsid w:val="5D0258C8"/>
     <w:multiLevelType w:val="hybridMultilevel"/>
     <w:tmpl w:val="EF623B38"/>
@@ -3070,7 +4086,97 @@
       </w:pPr>
     </w:lvl>
   </w:abstractNum>
-  <w:abstractNum w:abstractNumId="19" w15:restartNumberingAfterBreak="0">
+  <w:abstractNum w:abstractNumId="25" w15:restartNumberingAfterBreak="0">
+    <w:nsid w:val="63562AA5"/>
+    <w:multiLevelType w:val="hybridMultilevel"/>
+    <w:tmpl w:val="1F24F028"/>
+    <w:lvl w:ilvl="0" w:tplc="38090019">
+      <w:start w:val="1"/>
+      <w:numFmt w:val="lowerLetter"/>
+      <w:lvlText w:val="%1."/>
+      <w:lvlJc w:val="left"/>
+      <w:pPr>
+        <w:ind w:left="720" w:hanging="360"/>
+      </w:pPr>
+      <w:rPr>
+        <w:rFonts w:hint="default"/>
+        <w:b w:val="0"/>
+      </w:rPr>
+    </w:lvl>
+    <w:lvl w:ilvl="1" w:tplc="38090019" w:tentative="1">
+      <w:start w:val="1"/>
+      <w:numFmt w:val="lowerLetter"/>
+      <w:lvlText w:val="%2."/>
+      <w:lvlJc w:val="left"/>
+      <w:pPr>
+        <w:ind w:left="1440" w:hanging="360"/>
+      </w:pPr>
+    </w:lvl>
+    <w:lvl w:ilvl="2" w:tplc="3809001B" w:tentative="1">
+      <w:start w:val="1"/>
+      <w:numFmt w:val="lowerRoman"/>
+      <w:lvlText w:val="%3."/>
+      <w:lvlJc w:val="right"/>
+      <w:pPr>
+        <w:ind w:left="2160" w:hanging="180"/>
+      </w:pPr>
+    </w:lvl>
+    <w:lvl w:ilvl="3" w:tplc="3809000F" w:tentative="1">
+      <w:start w:val="1"/>
+      <w:numFmt w:val="decimal"/>
+      <w:lvlText w:val="%4."/>
+      <w:lvlJc w:val="left"/>
+      <w:pPr>
+        <w:ind w:left="2880" w:hanging="360"/>
+      </w:pPr>
+    </w:lvl>
+    <w:lvl w:ilvl="4" w:tplc="38090019" w:tentative="1">
+      <w:start w:val="1"/>
+      <w:numFmt w:val="lowerLetter"/>
+      <w:lvlText w:val="%5."/>
+      <w:lvlJc w:val="left"/>
+      <w:pPr>
+        <w:ind w:left="3600" w:hanging="360"/>
+      </w:pPr>
+    </w:lvl>
+    <w:lvl w:ilvl="5" w:tplc="3809001B" w:tentative="1">
+      <w:start w:val="1"/>
+      <w:numFmt w:val="lowerRoman"/>
+      <w:lvlText w:val="%6."/>
+      <w:lvlJc w:val="right"/>
+      <w:pPr>
+        <w:ind w:left="4320" w:hanging="180"/>
+      </w:pPr>
+    </w:lvl>
+    <w:lvl w:ilvl="6" w:tplc="3809000F" w:tentative="1">
+      <w:start w:val="1"/>
+      <w:numFmt w:val="decimal"/>
+      <w:lvlText w:val="%7."/>
+      <w:lvlJc w:val="left"/>
+      <w:pPr>
+        <w:ind w:left="5040" w:hanging="360"/>
+      </w:pPr>
+    </w:lvl>
+    <w:lvl w:ilvl="7" w:tplc="38090019" w:tentative="1">
+      <w:start w:val="1"/>
+      <w:numFmt w:val="lowerLetter"/>
+      <w:lvlText w:val="%8."/>
+      <w:lvlJc w:val="left"/>
+      <w:pPr>
+        <w:ind w:left="5760" w:hanging="360"/>
+      </w:pPr>
+    </w:lvl>
+    <w:lvl w:ilvl="8" w:tplc="3809001B" w:tentative="1">
+      <w:start w:val="1"/>
+      <w:numFmt w:val="lowerRoman"/>
+      <w:lvlText w:val="%9."/>
+      <w:lvlJc w:val="right"/>
+      <w:pPr>
+        <w:ind w:left="6480" w:hanging="180"/>
+      </w:pPr>
+    </w:lvl>
+  </w:abstractNum>
+  <w:abstractNum w:abstractNumId="26" w15:restartNumberingAfterBreak="0">
     <w:nsid w:val="64863C73"/>
     <w:multiLevelType w:val="hybridMultilevel"/>
     <w:tmpl w:val="AEFA1900"/>
@@ -3159,7 +4265,7 @@
       </w:pPr>
     </w:lvl>
   </w:abstractNum>
-  <w:abstractNum w:abstractNumId="20" w15:restartNumberingAfterBreak="0">
+  <w:abstractNum w:abstractNumId="27" w15:restartNumberingAfterBreak="0">
     <w:nsid w:val="6491599F"/>
     <w:multiLevelType w:val="hybridMultilevel"/>
     <w:tmpl w:val="4A04F078"/>
@@ -3248,7 +4354,7 @@
       </w:pPr>
     </w:lvl>
   </w:abstractNum>
-  <w:abstractNum w:abstractNumId="21" w15:restartNumberingAfterBreak="0">
+  <w:abstractNum w:abstractNumId="28" w15:restartNumberingAfterBreak="0">
     <w:nsid w:val="6C5B2203"/>
     <w:multiLevelType w:val="hybridMultilevel"/>
     <w:tmpl w:val="4EDEF342"/>
@@ -3337,7 +4443,7 @@
       </w:pPr>
     </w:lvl>
   </w:abstractNum>
-  <w:abstractNum w:abstractNumId="22" w15:restartNumberingAfterBreak="0">
+  <w:abstractNum w:abstractNumId="29" w15:restartNumberingAfterBreak="0">
     <w:nsid w:val="6F9329F4"/>
     <w:multiLevelType w:val="hybridMultilevel"/>
     <w:tmpl w:val="3FC4BB6E"/>
@@ -3428,7 +4534,7 @@
       </w:pPr>
     </w:lvl>
   </w:abstractNum>
-  <w:abstractNum w:abstractNumId="23" w15:restartNumberingAfterBreak="0">
+  <w:abstractNum w:abstractNumId="30" w15:restartNumberingAfterBreak="0">
     <w:nsid w:val="70343EC0"/>
     <w:multiLevelType w:val="hybridMultilevel"/>
     <w:tmpl w:val="6AEC4292"/>
@@ -3517,7 +4623,7 @@
       </w:pPr>
     </w:lvl>
   </w:abstractNum>
-  <w:abstractNum w:abstractNumId="24" w15:restartNumberingAfterBreak="0">
+  <w:abstractNum w:abstractNumId="31" w15:restartNumberingAfterBreak="0">
     <w:nsid w:val="72527AE8"/>
     <w:multiLevelType w:val="hybridMultilevel"/>
     <w:tmpl w:val="9F1A5A0A"/>
@@ -3607,7 +4713,7 @@
       </w:pPr>
     </w:lvl>
   </w:abstractNum>
-  <w:abstractNum w:abstractNumId="25" w15:restartNumberingAfterBreak="0">
+  <w:abstractNum w:abstractNumId="32" w15:restartNumberingAfterBreak="0">
     <w:nsid w:val="750E77C1"/>
     <w:multiLevelType w:val="hybridMultilevel"/>
     <w:tmpl w:val="00BA3456"/>
@@ -3696,7 +4802,7 @@
       </w:pPr>
     </w:lvl>
   </w:abstractNum>
-  <w:abstractNum w:abstractNumId="26" w15:restartNumberingAfterBreak="0">
+  <w:abstractNum w:abstractNumId="33" w15:restartNumberingAfterBreak="0">
     <w:nsid w:val="759772D9"/>
     <w:multiLevelType w:val="hybridMultilevel"/>
     <w:tmpl w:val="03C87C3C"/>
@@ -3794,10 +4900,10 @@
     <w:abstractNumId w:val="1"/>
   </w:num>
   <w:num w:numId="2">
-    <w:abstractNumId w:val="21"/>
+    <w:abstractNumId w:val="28"/>
   </w:num>
   <w:num w:numId="3">
-    <w:abstractNumId w:val="15"/>
+    <w:abstractNumId w:val="18"/>
   </w:num>
   <w:num w:numId="4">
     <w:abstractNumId w:val="6"/>
@@ -3821,7 +4927,7 @@
     <w:abstractNumId w:val="2"/>
   </w:num>
   <w:num w:numId="11">
-    <w:abstractNumId w:val="16"/>
+    <w:abstractNumId w:val="20"/>
   </w:num>
   <w:num w:numId="12">
     <w:abstractNumId w:val="0"/>
@@ -3830,46 +4936,67 @@
     <w:abstractNumId w:val="4"/>
   </w:num>
   <w:num w:numId="14">
-    <w:abstractNumId w:val="26"/>
+    <w:abstractNumId w:val="33"/>
   </w:num>
   <w:num w:numId="15">
     <w:abstractNumId w:val="5"/>
   </w:num>
   <w:num w:numId="16">
-    <w:abstractNumId w:val="24"/>
+    <w:abstractNumId w:val="31"/>
   </w:num>
   <w:num w:numId="17">
-    <w:abstractNumId w:val="13"/>
+    <w:abstractNumId w:val="15"/>
   </w:num>
   <w:num w:numId="18">
     <w:abstractNumId w:val="3"/>
   </w:num>
   <w:num w:numId="19">
-    <w:abstractNumId w:val="19"/>
+    <w:abstractNumId w:val="26"/>
   </w:num>
   <w:num w:numId="20">
-    <w:abstractNumId w:val="23"/>
+    <w:abstractNumId w:val="30"/>
   </w:num>
   <w:num w:numId="21">
+    <w:abstractNumId w:val="22"/>
+  </w:num>
+  <w:num w:numId="22">
+    <w:abstractNumId w:val="24"/>
+  </w:num>
+  <w:num w:numId="23">
+    <w:abstractNumId w:val="32"/>
+  </w:num>
+  <w:num w:numId="24">
     <w:abstractNumId w:val="17"/>
   </w:num>
-  <w:num w:numId="22">
-    <w:abstractNumId w:val="18"/>
-  </w:num>
-  <w:num w:numId="23">
-    <w:abstractNumId w:val="25"/>
-  </w:num>
-  <w:num w:numId="24">
-    <w:abstractNumId w:val="14"/>
-  </w:num>
   <w:num w:numId="25">
-    <w:abstractNumId w:val="20"/>
+    <w:abstractNumId w:val="27"/>
   </w:num>
   <w:num w:numId="26">
     <w:abstractNumId w:val="10"/>
   </w:num>
   <w:num w:numId="27">
-    <w:abstractNumId w:val="22"/>
+    <w:abstractNumId w:val="29"/>
+  </w:num>
+  <w:num w:numId="28">
+    <w:abstractNumId w:val="13"/>
+  </w:num>
+  <w:num w:numId="29">
+    <w:abstractNumId w:val="16"/>
+  </w:num>
+  <w:num w:numId="30">
+    <w:abstractNumId w:val="23"/>
+  </w:num>
+  <w:num w:numId="31">
+    <w:abstractNumId w:val="14"/>
+  </w:num>
+  <w:num w:numId="32">
+    <w:abstractNumId w:val="21"/>
+  </w:num>
+  <w:num w:numId="33">
+    <w:abstractNumId w:val="19"/>
+  </w:num>
+  <w:num w:numId="34">
+    <w:abstractNumId w:val="25"/>
   </w:num>
 </w:numbering>
 </file>

</xml_diff>